<commit_message>
Doc fixes, Codex fix, added .xu4 directory
</commit_message>
<xml_diff>
--- a/U4DOC/Box.docx
+++ b/U4DOC/Box.docx
@@ -1,3 +1,1705 @@
+
+<file path=word/document.xml><?xml version="1.0" encoding="utf-8"?>
+<w:document xmlns:wpc="http://schemas.microsoft.com/office/word/2010/wordprocessingCanvas" xmlns:mc="http://schemas.openxmlformats.org/markup-compatibility/2006" xmlns:o="urn:schemas-microsoft-com:office:office" xmlns:r="http://schemas.openxmlformats.org/officeDocument/2006/relationships" xmlns:m="http://schemas.openxmlformats.org/officeDocument/2006/math" xmlns:v="urn:schemas-microsoft-com:vml" xmlns:wp14="http://schemas.microsoft.com/office/word/2010/wordprocessingDrawing" xmlns:wp="http://schemas.openxmlformats.org/drawingml/2006/wordprocessingDrawing" xmlns:w10="urn:schemas-microsoft-com:office:word" xmlns:w="http://schemas.openxmlformats.org/wordprocessingml/2006/main" xmlns:w14="http://schemas.microsoft.com/office/word/2010/wordml" xmlns:wpg="http://schemas.microsoft.com/office/word/2010/wordprocessingGroup" xmlns:wpi="http://schemas.microsoft.com/office/word/2010/wordprocessingInk" xmlns:wne="http://schemas.microsoft.com/office/word/2006/wordml" xmlns:wps="http://schemas.microsoft.com/office/word/2010/wordprocessingShape" mc:Ignorable="w14 wp14">
+  <w:body>
+    <w:p>
+      <w:pPr>
+        <w:spacing w:after="0"/>
+        <w:jc w:val="center"/>
+        <w:rPr>
+          <w:rFonts w:ascii="Times New Roman" w:hAnsi="Times New Roman"/>
+          <w:sz w:val="72"/>
+          <w:szCs w:val="72"/>
+        </w:rPr>
+      </w:pPr>
+      <w:bookmarkStart w:id="0" w:name="_GoBack"/>
+      <w:bookmarkEnd w:id="0"/>
+      <w:r>
+        <w:rPr>
+          <w:rFonts w:ascii="Times New Roman" w:hAnsi="Times New Roman"/>
+          <w:sz w:val="72"/>
+          <w:szCs w:val="72"/>
+        </w:rPr>
+        <w:t>Ultima IV</w:t>
+      </w:r>
+    </w:p>
+    <w:p>
+      <w:pPr>
+        <w:spacing w:after="0"/>
+        <w:jc w:val="center"/>
+        <w:rPr>
+          <w:rFonts w:ascii="Times New Roman" w:hAnsi="Times New Roman"/>
+          <w:sz w:val="48"/>
+          <w:szCs w:val="48"/>
+        </w:rPr>
+      </w:pPr>
+      <w:r>
+        <w:rPr>
+          <w:rFonts w:ascii="Times New Roman" w:hAnsi="Times New Roman"/>
+          <w:sz w:val="48"/>
+          <w:szCs w:val="48"/>
+        </w:rPr>
+        <w:t>Die Queste des Avatars</w:t>
+      </w:r>
+    </w:p>
+    <w:p>
+      <w:pPr>
+        <w:spacing w:after="0"/>
+        <w:jc w:val="center"/>
+        <w:rPr>
+          <w:rFonts w:ascii="Times New Roman" w:hAnsi="Times New Roman"/>
+          <w:sz w:val="20"/>
+          <w:szCs w:val="20"/>
+        </w:rPr>
+      </w:pPr>
+      <w:r>
+        <w:rPr>
+          <w:rFonts w:ascii="Times New Roman" w:hAnsi="Times New Roman"/>
+          <w:sz w:val="20"/>
+          <w:szCs w:val="20"/>
+        </w:rPr>
+        <w:t xml:space="preserve">                                                     VON LORD BRITISH</w:t>
+      </w:r>
+    </w:p>
+    <w:p>
+      <w:pPr>
+        <w:spacing w:after="0"/>
+        <w:jc w:val="center"/>
+        <w:rPr>
+          <w:rFonts w:ascii="Times New Roman" w:hAnsi="Times New Roman"/>
+          <w:sz w:val="20"/>
+          <w:szCs w:val="20"/>
+        </w:rPr>
+      </w:pPr>
+    </w:p>
+    <w:p>
+      <w:pPr>
+        <w:spacing w:after="0"/>
+        <w:jc w:val="center"/>
+        <w:rPr>
+          <w:rFonts w:ascii="Times New Roman" w:hAnsi="Times New Roman"/>
+          <w:sz w:val="20"/>
+          <w:szCs w:val="20"/>
+        </w:rPr>
+      </w:pPr>
+      <w:r>
+        <w:rPr>
+          <w:rFonts w:ascii="Times New Roman" w:hAnsi="Times New Roman"/>
+          <w:sz w:val="20"/>
+          <w:szCs w:val="20"/>
+        </w:rPr>
+        <w:t>Von Origin kommt die langerwartete Fortsetzung des preisgekrönten Ultima™ III.</w:t>
+      </w:r>
+    </w:p>
+    <w:p>
+      <w:pPr>
+        <w:spacing w:after="0"/>
+        <w:jc w:val="center"/>
+        <w:rPr>
+          <w:rFonts w:ascii="Times New Roman" w:hAnsi="Times New Roman"/>
+          <w:sz w:val="20"/>
+          <w:szCs w:val="20"/>
+        </w:rPr>
+      </w:pPr>
+    </w:p>
+    <w:p>
+      <w:pPr>
+        <w:spacing w:after="0"/>
+        <w:jc w:val="center"/>
+        <w:rPr>
+          <w:rFonts w:ascii="Times New Roman" w:hAnsi="Times New Roman"/>
+          <w:sz w:val="20"/>
+          <w:szCs w:val="20"/>
+        </w:rPr>
+      </w:pPr>
+    </w:p>
+    <w:p>
+      <w:pPr>
+        <w:spacing w:after="0"/>
+        <w:jc w:val="center"/>
+        <w:rPr>
+          <w:rFonts w:ascii="Times New Roman" w:hAnsi="Times New Roman"/>
+          <w:sz w:val="20"/>
+          <w:szCs w:val="20"/>
+        </w:rPr>
+      </w:pPr>
+    </w:p>
+    <w:p>
+      <w:pPr>
+        <w:spacing w:after="0"/>
+        <w:jc w:val="center"/>
+        <w:rPr>
+          <w:rFonts w:ascii="Times New Roman" w:hAnsi="Times New Roman"/>
+          <w:sz w:val="20"/>
+          <w:szCs w:val="20"/>
+        </w:rPr>
+      </w:pPr>
+    </w:p>
+    <w:p>
+      <w:pPr>
+        <w:spacing w:after="0"/>
+        <w:jc w:val="center"/>
+        <w:rPr>
+          <w:rFonts w:ascii="Times New Roman" w:hAnsi="Times New Roman"/>
+          <w:sz w:val="20"/>
+          <w:szCs w:val="20"/>
+        </w:rPr>
+      </w:pPr>
+    </w:p>
+    <w:p>
+      <w:pPr>
+        <w:spacing w:after="0"/>
+        <w:jc w:val="center"/>
+        <w:rPr>
+          <w:rFonts w:ascii="Times New Roman" w:hAnsi="Times New Roman"/>
+          <w:sz w:val="20"/>
+          <w:szCs w:val="20"/>
+        </w:rPr>
+      </w:pPr>
+    </w:p>
+    <w:p>
+      <w:pPr>
+        <w:spacing w:after="0"/>
+        <w:jc w:val="center"/>
+        <w:rPr>
+          <w:rFonts w:ascii="Times New Roman" w:hAnsi="Times New Roman"/>
+          <w:sz w:val="20"/>
+          <w:szCs w:val="20"/>
+        </w:rPr>
+      </w:pPr>
+    </w:p>
+    <w:p>
+      <w:pPr>
+        <w:spacing w:after="0"/>
+        <w:jc w:val="center"/>
+        <w:rPr>
+          <w:rFonts w:ascii="Times New Roman" w:hAnsi="Times New Roman"/>
+          <w:sz w:val="20"/>
+          <w:szCs w:val="20"/>
+        </w:rPr>
+      </w:pPr>
+    </w:p>
+    <w:p>
+      <w:pPr>
+        <w:spacing w:after="0"/>
+        <w:jc w:val="center"/>
+        <w:rPr>
+          <w:rFonts w:ascii="Times New Roman" w:hAnsi="Times New Roman"/>
+          <w:sz w:val="20"/>
+          <w:szCs w:val="20"/>
+        </w:rPr>
+      </w:pPr>
+    </w:p>
+    <w:p>
+      <w:pPr>
+        <w:spacing w:after="0"/>
+        <w:jc w:val="center"/>
+        <w:rPr>
+          <w:rFonts w:ascii="Times New Roman" w:hAnsi="Times New Roman"/>
+          <w:sz w:val="20"/>
+          <w:szCs w:val="20"/>
+        </w:rPr>
+      </w:pPr>
+    </w:p>
+    <w:p>
+      <w:pPr>
+        <w:spacing w:after="0"/>
+        <w:jc w:val="center"/>
+        <w:rPr>
+          <w:rFonts w:ascii="Times New Roman" w:hAnsi="Times New Roman"/>
+          <w:sz w:val="20"/>
+          <w:szCs w:val="20"/>
+        </w:rPr>
+      </w:pPr>
+    </w:p>
+    <w:p>
+      <w:pPr>
+        <w:spacing w:after="0"/>
+        <w:jc w:val="center"/>
+        <w:rPr>
+          <w:rFonts w:ascii="Times New Roman" w:hAnsi="Times New Roman"/>
+          <w:sz w:val="20"/>
+          <w:szCs w:val="20"/>
+        </w:rPr>
+      </w:pPr>
+    </w:p>
+    <w:p>
+      <w:pPr>
+        <w:spacing w:after="0"/>
+        <w:jc w:val="center"/>
+        <w:rPr>
+          <w:rFonts w:ascii="Times New Roman" w:hAnsi="Times New Roman"/>
+          <w:sz w:val="20"/>
+          <w:szCs w:val="20"/>
+        </w:rPr>
+      </w:pPr>
+    </w:p>
+    <w:p>
+      <w:pPr>
+        <w:spacing w:after="0"/>
+        <w:jc w:val="center"/>
+        <w:rPr>
+          <w:rFonts w:ascii="Times New Roman" w:hAnsi="Times New Roman"/>
+          <w:sz w:val="20"/>
+          <w:szCs w:val="20"/>
+        </w:rPr>
+      </w:pPr>
+    </w:p>
+    <w:p>
+      <w:pPr>
+        <w:spacing w:after="0"/>
+        <w:jc w:val="center"/>
+        <w:rPr>
+          <w:rFonts w:ascii="Times New Roman" w:hAnsi="Times New Roman"/>
+          <w:sz w:val="20"/>
+          <w:szCs w:val="20"/>
+        </w:rPr>
+      </w:pPr>
+    </w:p>
+    <w:p>
+      <w:pPr>
+        <w:spacing w:after="0"/>
+        <w:jc w:val="center"/>
+        <w:rPr>
+          <w:rFonts w:ascii="Times New Roman" w:hAnsi="Times New Roman"/>
+          <w:sz w:val="20"/>
+          <w:szCs w:val="20"/>
+        </w:rPr>
+      </w:pPr>
+    </w:p>
+    <w:p>
+      <w:pPr>
+        <w:spacing w:after="0"/>
+        <w:jc w:val="center"/>
+        <w:rPr>
+          <w:rFonts w:ascii="Times New Roman" w:hAnsi="Times New Roman"/>
+          <w:sz w:val="20"/>
+          <w:szCs w:val="20"/>
+        </w:rPr>
+      </w:pPr>
+    </w:p>
+    <w:p>
+      <w:pPr>
+        <w:spacing w:after="0"/>
+        <w:jc w:val="center"/>
+        <w:rPr>
+          <w:rFonts w:ascii="Times New Roman" w:hAnsi="Times New Roman"/>
+          <w:sz w:val="20"/>
+          <w:szCs w:val="20"/>
+        </w:rPr>
+      </w:pPr>
+    </w:p>
+    <w:p>
+      <w:pPr>
+        <w:spacing w:after="0"/>
+        <w:jc w:val="center"/>
+        <w:rPr>
+          <w:rFonts w:ascii="Times New Roman" w:hAnsi="Times New Roman"/>
+          <w:sz w:val="20"/>
+          <w:szCs w:val="20"/>
+        </w:rPr>
+      </w:pPr>
+    </w:p>
+    <w:p>
+      <w:pPr>
+        <w:spacing w:after="0"/>
+        <w:jc w:val="center"/>
+        <w:rPr>
+          <w:rFonts w:ascii="Times New Roman" w:hAnsi="Times New Roman"/>
+          <w:sz w:val="20"/>
+          <w:szCs w:val="20"/>
+        </w:rPr>
+      </w:pPr>
+    </w:p>
+    <w:p>
+      <w:pPr>
+        <w:spacing w:after="0"/>
+        <w:jc w:val="center"/>
+        <w:rPr>
+          <w:rFonts w:ascii="Times New Roman" w:hAnsi="Times New Roman"/>
+          <w:sz w:val="20"/>
+          <w:szCs w:val="20"/>
+        </w:rPr>
+      </w:pPr>
+    </w:p>
+    <w:p>
+      <w:pPr>
+        <w:spacing w:after="0"/>
+        <w:jc w:val="center"/>
+        <w:rPr>
+          <w:rFonts w:ascii="Times New Roman" w:hAnsi="Times New Roman"/>
+          <w:sz w:val="20"/>
+          <w:szCs w:val="20"/>
+        </w:rPr>
+      </w:pPr>
+    </w:p>
+    <w:p>
+      <w:pPr>
+        <w:spacing w:after="0"/>
+        <w:jc w:val="center"/>
+        <w:rPr>
+          <w:rFonts w:ascii="Times New Roman" w:hAnsi="Times New Roman"/>
+          <w:sz w:val="20"/>
+          <w:szCs w:val="20"/>
+        </w:rPr>
+      </w:pPr>
+    </w:p>
+    <w:p>
+      <w:pPr>
+        <w:spacing w:after="0"/>
+        <w:jc w:val="center"/>
+        <w:rPr>
+          <w:rFonts w:ascii="Times New Roman" w:hAnsi="Times New Roman"/>
+          <w:sz w:val="20"/>
+          <w:szCs w:val="20"/>
+        </w:rPr>
+      </w:pPr>
+    </w:p>
+    <w:p>
+      <w:pPr>
+        <w:spacing w:after="0"/>
+        <w:jc w:val="center"/>
+        <w:rPr>
+          <w:rFonts w:ascii="Times New Roman" w:hAnsi="Times New Roman"/>
+          <w:sz w:val="20"/>
+          <w:szCs w:val="20"/>
+        </w:rPr>
+      </w:pPr>
+    </w:p>
+    <w:p>
+      <w:pPr>
+        <w:spacing w:after="0"/>
+        <w:jc w:val="center"/>
+        <w:rPr>
+          <w:rFonts w:ascii="Times New Roman" w:hAnsi="Times New Roman"/>
+          <w:sz w:val="20"/>
+          <w:szCs w:val="20"/>
+        </w:rPr>
+      </w:pPr>
+    </w:p>
+    <w:p>
+      <w:pPr>
+        <w:spacing w:after="0"/>
+        <w:jc w:val="center"/>
+        <w:rPr>
+          <w:rFonts w:ascii="Times New Roman" w:hAnsi="Times New Roman"/>
+          <w:sz w:val="20"/>
+          <w:szCs w:val="20"/>
+        </w:rPr>
+      </w:pPr>
+    </w:p>
+    <w:p>
+      <w:pPr>
+        <w:spacing w:after="0"/>
+        <w:jc w:val="center"/>
+        <w:rPr>
+          <w:rFonts w:ascii="Times New Roman" w:hAnsi="Times New Roman"/>
+          <w:sz w:val="20"/>
+          <w:szCs w:val="20"/>
+        </w:rPr>
+      </w:pPr>
+    </w:p>
+    <w:p>
+      <w:pPr>
+        <w:spacing w:after="0"/>
+        <w:jc w:val="center"/>
+        <w:rPr>
+          <w:rFonts w:ascii="Times New Roman" w:hAnsi="Times New Roman"/>
+          <w:sz w:val="20"/>
+          <w:szCs w:val="20"/>
+        </w:rPr>
+      </w:pPr>
+    </w:p>
+    <w:p>
+      <w:pPr>
+        <w:spacing w:after="0"/>
+        <w:jc w:val="center"/>
+        <w:rPr>
+          <w:rFonts w:ascii="Times New Roman" w:hAnsi="Times New Roman"/>
+          <w:sz w:val="20"/>
+          <w:szCs w:val="20"/>
+        </w:rPr>
+      </w:pPr>
+    </w:p>
+    <w:p>
+      <w:pPr>
+        <w:spacing w:after="0"/>
+        <w:jc w:val="center"/>
+        <w:rPr>
+          <w:rFonts w:ascii="Times New Roman" w:hAnsi="Times New Roman"/>
+          <w:sz w:val="20"/>
+          <w:szCs w:val="20"/>
+        </w:rPr>
+      </w:pPr>
+    </w:p>
+    <w:p>
+      <w:pPr>
+        <w:spacing w:after="0"/>
+        <w:jc w:val="center"/>
+        <w:rPr>
+          <w:rFonts w:ascii="Times New Roman" w:hAnsi="Times New Roman"/>
+          <w:sz w:val="20"/>
+          <w:szCs w:val="20"/>
+        </w:rPr>
+      </w:pPr>
+    </w:p>
+    <w:p>
+      <w:pPr>
+        <w:spacing w:after="0"/>
+        <w:jc w:val="center"/>
+        <w:rPr>
+          <w:rFonts w:ascii="Times New Roman" w:hAnsi="Times New Roman"/>
+          <w:sz w:val="20"/>
+          <w:szCs w:val="20"/>
+        </w:rPr>
+      </w:pPr>
+    </w:p>
+    <w:p>
+      <w:pPr>
+        <w:spacing w:after="0"/>
+        <w:jc w:val="center"/>
+        <w:rPr>
+          <w:rFonts w:ascii="Times New Roman" w:hAnsi="Times New Roman"/>
+          <w:sz w:val="20"/>
+          <w:szCs w:val="20"/>
+        </w:rPr>
+      </w:pPr>
+    </w:p>
+    <w:p>
+      <w:pPr>
+        <w:spacing w:after="0"/>
+        <w:jc w:val="center"/>
+        <w:rPr>
+          <w:rFonts w:ascii="Times New Roman" w:hAnsi="Times New Roman"/>
+          <w:sz w:val="20"/>
+          <w:szCs w:val="20"/>
+        </w:rPr>
+      </w:pPr>
+    </w:p>
+    <w:p>
+      <w:pPr>
+        <w:spacing w:after="0"/>
+        <w:jc w:val="center"/>
+        <w:rPr>
+          <w:rFonts w:ascii="Times New Roman" w:hAnsi="Times New Roman"/>
+          <w:sz w:val="20"/>
+          <w:szCs w:val="20"/>
+        </w:rPr>
+      </w:pPr>
+    </w:p>
+    <w:p>
+      <w:pPr>
+        <w:spacing w:after="0"/>
+        <w:jc w:val="center"/>
+        <w:rPr>
+          <w:rFonts w:ascii="Times New Roman" w:hAnsi="Times New Roman"/>
+          <w:sz w:val="20"/>
+          <w:szCs w:val="20"/>
+        </w:rPr>
+      </w:pPr>
+    </w:p>
+    <w:p>
+      <w:pPr>
+        <w:spacing w:after="0"/>
+        <w:jc w:val="center"/>
+        <w:rPr>
+          <w:rFonts w:ascii="Times New Roman" w:hAnsi="Times New Roman"/>
+          <w:sz w:val="20"/>
+          <w:szCs w:val="20"/>
+        </w:rPr>
+      </w:pPr>
+    </w:p>
+    <w:p>
+      <w:pPr>
+        <w:spacing w:after="0"/>
+        <w:jc w:val="center"/>
+        <w:rPr>
+          <w:rFonts w:ascii="Times New Roman" w:hAnsi="Times New Roman"/>
+          <w:sz w:val="20"/>
+          <w:szCs w:val="20"/>
+        </w:rPr>
+      </w:pPr>
+    </w:p>
+    <w:p>
+      <w:pPr>
+        <w:spacing w:after="0"/>
+        <w:jc w:val="center"/>
+        <w:rPr>
+          <w:rFonts w:ascii="Times New Roman" w:hAnsi="Times New Roman"/>
+          <w:sz w:val="20"/>
+          <w:szCs w:val="20"/>
+        </w:rPr>
+      </w:pPr>
+    </w:p>
+    <w:p>
+      <w:pPr>
+        <w:spacing w:after="0"/>
+        <w:jc w:val="center"/>
+        <w:rPr>
+          <w:rFonts w:ascii="Times New Roman" w:hAnsi="Times New Roman"/>
+          <w:sz w:val="20"/>
+          <w:szCs w:val="20"/>
+        </w:rPr>
+      </w:pPr>
+    </w:p>
+    <w:p>
+      <w:pPr>
+        <w:spacing w:after="0"/>
+        <w:jc w:val="center"/>
+        <w:rPr>
+          <w:rFonts w:ascii="Times New Roman" w:hAnsi="Times New Roman"/>
+          <w:sz w:val="20"/>
+          <w:szCs w:val="20"/>
+        </w:rPr>
+      </w:pPr>
+    </w:p>
+    <w:p>
+      <w:pPr>
+        <w:spacing w:after="0"/>
+        <w:jc w:val="center"/>
+        <w:rPr>
+          <w:rFonts w:ascii="Times New Roman" w:hAnsi="Times New Roman"/>
+          <w:sz w:val="20"/>
+          <w:szCs w:val="20"/>
+        </w:rPr>
+      </w:pPr>
+    </w:p>
+    <w:p>
+      <w:pPr>
+        <w:spacing w:after="0"/>
+        <w:jc w:val="right"/>
+        <w:rPr>
+          <w:rFonts w:ascii="Times New Roman" w:hAnsi="Times New Roman"/>
+          <w:sz w:val="20"/>
+          <w:szCs w:val="20"/>
+        </w:rPr>
+      </w:pPr>
+      <w:r>
+        <w:rPr>
+          <w:rFonts w:ascii="Times New Roman" w:hAnsi="Times New Roman"/>
+          <w:sz w:val="20"/>
+          <w:szCs w:val="20"/>
+        </w:rPr>
+        <w:t>Raspberry Pi SD</w:t>
+      </w:r>
+    </w:p>
+    <w:p>
+      <w:pPr>
+        <w:spacing w:after="0"/>
+        <w:jc w:val="right"/>
+        <w:rPr>
+          <w:rFonts w:ascii="Times New Roman" w:hAnsi="Times New Roman"/>
+          <w:sz w:val="20"/>
+          <w:szCs w:val="20"/>
+        </w:rPr>
+      </w:pPr>
+      <w:r>
+        <w:rPr>
+          <w:rFonts w:ascii="Times New Roman" w:hAnsi="Times New Roman"/>
+          <w:sz w:val="20"/>
+          <w:szCs w:val="20"/>
+        </w:rPr>
+        <w:t xml:space="preserve">Umsetzung von </w:t>
+      </w:r>
+      <w:r>
+        <w:rPr>
+          <w:rFonts w:ascii="Times New Roman" w:hAnsi="Times New Roman"/>
+          <w:sz w:val="20"/>
+          <w:szCs w:val="20"/>
+        </w:rPr>
+        <w:t>Finire Dragon</w:t>
+      </w:r>
+    </w:p>
+    <w:p>
+      <w:pPr>
+        <w:spacing w:after="0"/>
+        <w:jc w:val="center"/>
+        <w:rPr>
+          <w:rFonts w:ascii="Times New Roman" w:hAnsi="Times New Roman"/>
+          <w:sz w:val="48"/>
+          <w:szCs w:val="48"/>
+        </w:rPr>
+      </w:pPr>
+      <w:r>
+        <w:rPr>
+          <w:rFonts w:ascii="Times New Roman" w:hAnsi="Times New Roman"/>
+          <w:sz w:val="20"/>
+          <w:szCs w:val="20"/>
+        </w:rPr>
+        <w:br w:type="page"/>
+      </w:r>
+      <w:r>
+        <w:rPr>
+          <w:rFonts w:ascii="Times New Roman" w:hAnsi="Times New Roman"/>
+          <w:sz w:val="48"/>
+          <w:szCs w:val="48"/>
+        </w:rPr>
+        <w:lastRenderedPageBreak/>
+        <w:t>Ultima IV</w:t>
+      </w:r>
+    </w:p>
+    <w:p>
+      <w:pPr>
+        <w:spacing w:after="0"/>
+        <w:jc w:val="center"/>
+        <w:rPr>
+          <w:rFonts w:ascii="Times New Roman" w:hAnsi="Times New Roman"/>
+          <w:sz w:val="32"/>
+          <w:szCs w:val="32"/>
+        </w:rPr>
+      </w:pPr>
+      <w:r>
+        <w:rPr>
+          <w:rFonts w:ascii="Times New Roman" w:hAnsi="Times New Roman"/>
+          <w:sz w:val="32"/>
+          <w:szCs w:val="32"/>
+        </w:rPr>
+        <w:t>Die Queste des Avatars</w:t>
+      </w:r>
+    </w:p>
+    <w:p>
+      <w:pPr>
+        <w:spacing w:after="0"/>
+        <w:jc w:val="center"/>
+        <w:rPr>
+          <w:rFonts w:ascii="Times New Roman" w:hAnsi="Times New Roman"/>
+          <w:sz w:val="24"/>
+          <w:szCs w:val="24"/>
+        </w:rPr>
+      </w:pPr>
+    </w:p>
+    <w:p>
+      <w:pPr>
+        <w:spacing w:after="0"/>
+        <w:jc w:val="center"/>
+        <w:rPr>
+          <w:rFonts w:ascii="Times New Roman" w:hAnsi="Times New Roman"/>
+          <w:sz w:val="24"/>
+          <w:szCs w:val="24"/>
+        </w:rPr>
+      </w:pPr>
+      <w:r>
+        <w:rPr>
+          <w:rFonts w:ascii="Times New Roman" w:hAnsi="Times New Roman"/>
+          <w:sz w:val="24"/>
+          <w:szCs w:val="24"/>
+        </w:rPr>
+        <w:t xml:space="preserve">Mach dich bereit für ein großes Abenteuer: Ultima™ IV, sechzehnmal größer als Ultima™ III, ist ein </w:t>
+      </w:r>
+      <w:r>
+        <w:rPr>
+          <w:rFonts w:ascii="Times New Roman" w:hAnsi="Times New Roman"/>
+          <w:sz w:val="24"/>
+          <w:szCs w:val="24"/>
+        </w:rPr>
+        <w:t>Computerspiele-</w:t>
+      </w:r>
+      <w:r>
+        <w:rPr>
+          <w:rFonts w:ascii="Times New Roman" w:hAnsi="Times New Roman"/>
+          <w:sz w:val="24"/>
+          <w:szCs w:val="24"/>
+        </w:rPr>
+        <w:t>Meilenstein. Lord British hat ein Spiel produziert, das nicht nur</w:t>
+      </w:r>
+      <w:r>
+        <w:rPr>
+          <w:rFonts w:ascii="Times New Roman" w:hAnsi="Times New Roman"/>
+          <w:sz w:val="24"/>
+          <w:szCs w:val="24"/>
+        </w:rPr>
+        <w:t xml:space="preserve"> deine körperlichen und geistigen</w:t>
+      </w:r>
+      <w:r>
+        <w:rPr>
+          <w:rFonts w:ascii="Times New Roman" w:hAnsi="Times New Roman"/>
+          <w:sz w:val="24"/>
+          <w:szCs w:val="24"/>
+        </w:rPr>
+        <w:t xml:space="preserve"> Fähigkeiten herausfordert, sondern </w:t>
+      </w:r>
+      <w:r>
+        <w:rPr>
+          <w:rFonts w:ascii="Times New Roman" w:hAnsi="Times New Roman"/>
+          <w:sz w:val="24"/>
+          <w:szCs w:val="24"/>
+        </w:rPr>
+        <w:t xml:space="preserve">auch </w:t>
+      </w:r>
+      <w:r>
+        <w:rPr>
+          <w:rFonts w:ascii="Times New Roman" w:hAnsi="Times New Roman"/>
+          <w:sz w:val="24"/>
+          <w:szCs w:val="24"/>
+        </w:rPr>
+        <w:t>das wahre Gewebe deines Charakters.</w:t>
+      </w:r>
+    </w:p>
+    <w:p>
+      <w:pPr>
+        <w:spacing w:after="0"/>
+        <w:jc w:val="center"/>
+        <w:rPr>
+          <w:rFonts w:ascii="Times New Roman" w:hAnsi="Times New Roman"/>
+          <w:sz w:val="24"/>
+          <w:szCs w:val="24"/>
+        </w:rPr>
+      </w:pPr>
+      <w:r>
+        <w:rPr>
+          <w:rFonts w:ascii="Times New Roman" w:hAnsi="Times New Roman"/>
+          <w:sz w:val="24"/>
+          <w:szCs w:val="24"/>
+        </w:rPr>
+        <w:t xml:space="preserve">Die böse Trias aus Mondain, Minax und der Höllenbrut Exodus ist vernichtet worden und Frieden regiert im ganzen Lande Britannia. Böses ist noch reichlich vorhanden, aber </w:t>
+      </w:r>
+      <w:r>
+        <w:rPr>
+          <w:rFonts w:ascii="Times New Roman" w:hAnsi="Times New Roman"/>
+          <w:sz w:val="24"/>
+          <w:szCs w:val="24"/>
+        </w:rPr>
+        <w:t xml:space="preserve">nur </w:t>
+      </w:r>
+      <w:r>
+        <w:rPr>
+          <w:rFonts w:ascii="Times New Roman" w:hAnsi="Times New Roman"/>
+          <w:sz w:val="24"/>
+          <w:szCs w:val="24"/>
+        </w:rPr>
+        <w:t xml:space="preserve">in isolierten Nischen </w:t>
+      </w:r>
+      <w:r>
+        <w:rPr>
+          <w:rFonts w:ascii="Times New Roman" w:hAnsi="Times New Roman"/>
+          <w:sz w:val="24"/>
+          <w:szCs w:val="24"/>
+        </w:rPr>
+        <w:t xml:space="preserve">– </w:t>
+      </w:r>
+      <w:r>
+        <w:rPr>
+          <w:rFonts w:ascii="Times New Roman" w:hAnsi="Times New Roman"/>
+          <w:sz w:val="24"/>
+          <w:szCs w:val="24"/>
+        </w:rPr>
+        <w:t>und in den Herzen der Menschen. Ein neues Zeitalter wartet auf die Ankunft von einem, der das Böse an allen Fronten besiegen kann, durch Meisterschaft sowohl in der Magi</w:t>
+      </w:r>
+      <w:r>
+        <w:rPr>
+          <w:rFonts w:ascii="Times New Roman" w:hAnsi="Times New Roman"/>
+          <w:sz w:val="24"/>
+          <w:szCs w:val="24"/>
+        </w:rPr>
+        <w:t>e als auch in der Anwendung seiner Kraft. Dämonen, Drachen, und seit langem tote Zauberer plagen immer noch die Landschaft und müssen zerstört werden. Der Suchende auf dem Pfade des Avatars wird feindlichen Gruppen gegenüberstehen, die aus gemischten Gegnertypen bestehen, und wird solche Begegnungen nur durch die strategische Anwendung von Waffen und Terrain überleben. Irdische Siege gegen scheinbar unmöglich zu ü</w:t>
+      </w:r>
+      <w:r>
+        <w:rPr>
+          <w:rFonts w:ascii="Times New Roman" w:hAnsi="Times New Roman"/>
+          <w:sz w:val="24"/>
+          <w:szCs w:val="24"/>
+        </w:rPr>
+        <w:t>berwindende Übermächte</w:t>
+      </w:r>
+      <w:r>
+        <w:rPr>
+          <w:rFonts w:ascii="Times New Roman" w:hAnsi="Times New Roman"/>
+          <w:sz w:val="24"/>
+          <w:szCs w:val="24"/>
+        </w:rPr>
+        <w:t xml:space="preserve"> </w:t>
+      </w:r>
+      <w:r>
+        <w:rPr>
+          <w:rFonts w:ascii="Times New Roman" w:hAnsi="Times New Roman"/>
+          <w:sz w:val="24"/>
+          <w:szCs w:val="24"/>
+        </w:rPr>
+        <w:t>führen zum letzten Konflikt, wo die ultimative Herausforderung wartet – das Selbst…</w:t>
+      </w:r>
+    </w:p>
+    <w:p>
+      <w:pPr>
+        <w:spacing w:after="0"/>
+        <w:jc w:val="center"/>
+        <w:rPr>
+          <w:rFonts w:ascii="Times New Roman" w:hAnsi="Times New Roman"/>
+          <w:sz w:val="24"/>
+          <w:szCs w:val="24"/>
+        </w:rPr>
+      </w:pPr>
+    </w:p>
+    <w:p>
+      <w:pPr>
+        <w:numPr>
+          <w:ilvl w:val="0"/>
+          <w:numId w:val="1"/>
+        </w:numPr>
+        <w:spacing w:after="0"/>
+        <w:rPr>
+          <w:rFonts w:ascii="Times New Roman" w:hAnsi="Times New Roman"/>
+          <w:smallCaps/>
+          <w:sz w:val="24"/>
+          <w:szCs w:val="24"/>
+        </w:rPr>
+      </w:pPr>
+      <w:r>
+        <w:rPr>
+          <w:rFonts w:ascii="Times New Roman" w:hAnsi="Times New Roman"/>
+          <w:smallCaps/>
+          <w:sz w:val="24"/>
+          <w:szCs w:val="24"/>
+        </w:rPr>
+        <w:t xml:space="preserve">Zwei </w:t>
+      </w:r>
+      <w:r>
+        <w:rPr>
+          <w:rFonts w:ascii="Times New Roman" w:hAnsi="Times New Roman"/>
+          <w:smallCaps/>
+          <w:sz w:val="24"/>
+          <w:szCs w:val="24"/>
+        </w:rPr>
+        <w:t xml:space="preserve"> </w:t>
+      </w:r>
+      <w:r>
+        <w:rPr>
+          <w:rFonts w:ascii="Times New Roman" w:hAnsi="Times New Roman"/>
+          <w:smallCaps/>
+          <w:sz w:val="24"/>
+          <w:szCs w:val="24"/>
+        </w:rPr>
+        <w:t xml:space="preserve">volle </w:t>
+      </w:r>
+      <w:r>
+        <w:rPr>
+          <w:rFonts w:ascii="Times New Roman" w:hAnsi="Times New Roman"/>
+          <w:smallCaps/>
+          <w:sz w:val="24"/>
+          <w:szCs w:val="24"/>
+        </w:rPr>
+        <w:t xml:space="preserve"> </w:t>
+      </w:r>
+      <w:r>
+        <w:rPr>
+          <w:rFonts w:ascii="Times New Roman" w:hAnsi="Times New Roman"/>
+          <w:smallCaps/>
+          <w:sz w:val="24"/>
+          <w:szCs w:val="24"/>
+        </w:rPr>
+        <w:t xml:space="preserve">Spieldisketten, </w:t>
+      </w:r>
+      <w:r>
+        <w:rPr>
+          <w:rFonts w:ascii="Times New Roman" w:hAnsi="Times New Roman"/>
+          <w:smallCaps/>
+          <w:sz w:val="24"/>
+          <w:szCs w:val="24"/>
+        </w:rPr>
+        <w:t xml:space="preserve"> </w:t>
+      </w:r>
+      <w:r>
+        <w:rPr>
+          <w:rFonts w:ascii="Times New Roman" w:hAnsi="Times New Roman"/>
+          <w:smallCaps/>
+          <w:sz w:val="24"/>
+          <w:szCs w:val="24"/>
+        </w:rPr>
+        <w:t xml:space="preserve">Vorder- </w:t>
+      </w:r>
+      <w:r>
+        <w:rPr>
+          <w:rFonts w:ascii="Times New Roman" w:hAnsi="Times New Roman"/>
+          <w:smallCaps/>
+          <w:sz w:val="24"/>
+          <w:szCs w:val="24"/>
+        </w:rPr>
+        <w:t xml:space="preserve"> </w:t>
+      </w:r>
+      <w:r>
+        <w:rPr>
+          <w:rFonts w:ascii="Times New Roman" w:hAnsi="Times New Roman"/>
+          <w:smallCaps/>
+          <w:sz w:val="24"/>
+          <w:szCs w:val="24"/>
+        </w:rPr>
+        <w:t xml:space="preserve">und </w:t>
+      </w:r>
+      <w:r>
+        <w:rPr>
+          <w:rFonts w:ascii="Times New Roman" w:hAnsi="Times New Roman"/>
+          <w:smallCaps/>
+          <w:sz w:val="24"/>
+          <w:szCs w:val="24"/>
+        </w:rPr>
+        <w:t xml:space="preserve"> </w:t>
+      </w:r>
+      <w:r>
+        <w:rPr>
+          <w:rFonts w:ascii="Times New Roman" w:hAnsi="Times New Roman"/>
+          <w:smallCaps/>
+          <w:sz w:val="24"/>
+          <w:szCs w:val="24"/>
+        </w:rPr>
+        <w:t>Rückseiten</w:t>
+      </w:r>
+    </w:p>
+    <w:p>
+      <w:pPr>
+        <w:numPr>
+          <w:ilvl w:val="0"/>
+          <w:numId w:val="1"/>
+        </w:numPr>
+        <w:spacing w:after="0"/>
+        <w:rPr>
+          <w:rFonts w:ascii="Times New Roman" w:hAnsi="Times New Roman"/>
+          <w:smallCaps/>
+          <w:sz w:val="24"/>
+          <w:szCs w:val="24"/>
+        </w:rPr>
+      </w:pPr>
+      <w:r>
+        <w:rPr>
+          <w:rFonts w:ascii="Times New Roman" w:hAnsi="Times New Roman"/>
+          <w:smallCaps/>
+          <w:sz w:val="24"/>
+          <w:szCs w:val="24"/>
+        </w:rPr>
+        <w:t xml:space="preserve">Vollständige </w:t>
+      </w:r>
+      <w:r>
+        <w:rPr>
+          <w:rFonts w:ascii="Times New Roman" w:hAnsi="Times New Roman"/>
+          <w:smallCaps/>
+          <w:sz w:val="24"/>
+          <w:szCs w:val="24"/>
+        </w:rPr>
+        <w:t xml:space="preserve"> </w:t>
+      </w:r>
+      <w:r>
+        <w:rPr>
+          <w:rFonts w:ascii="Times New Roman" w:hAnsi="Times New Roman"/>
+          <w:smallCaps/>
+          <w:sz w:val="24"/>
+          <w:szCs w:val="24"/>
+        </w:rPr>
+        <w:t xml:space="preserve">Gespräche </w:t>
+      </w:r>
+      <w:r>
+        <w:rPr>
+          <w:rFonts w:ascii="Times New Roman" w:hAnsi="Times New Roman"/>
+          <w:smallCaps/>
+          <w:sz w:val="24"/>
+          <w:szCs w:val="24"/>
+        </w:rPr>
+        <w:t xml:space="preserve"> </w:t>
+      </w:r>
+      <w:r>
+        <w:rPr>
+          <w:rFonts w:ascii="Times New Roman" w:hAnsi="Times New Roman"/>
+          <w:smallCaps/>
+          <w:sz w:val="24"/>
+          <w:szCs w:val="24"/>
+        </w:rPr>
+        <w:t xml:space="preserve">mit </w:t>
+      </w:r>
+      <w:r>
+        <w:rPr>
+          <w:rFonts w:ascii="Times New Roman" w:hAnsi="Times New Roman"/>
+          <w:smallCaps/>
+          <w:sz w:val="24"/>
+          <w:szCs w:val="24"/>
+        </w:rPr>
+        <w:t xml:space="preserve"> </w:t>
+      </w:r>
+      <w:r>
+        <w:rPr>
+          <w:rFonts w:ascii="Times New Roman" w:hAnsi="Times New Roman"/>
+          <w:smallCaps/>
+          <w:sz w:val="24"/>
+          <w:szCs w:val="24"/>
+        </w:rPr>
+        <w:t xml:space="preserve">Hunderten </w:t>
+      </w:r>
+      <w:r>
+        <w:rPr>
+          <w:rFonts w:ascii="Times New Roman" w:hAnsi="Times New Roman"/>
+          <w:smallCaps/>
+          <w:sz w:val="24"/>
+          <w:szCs w:val="24"/>
+        </w:rPr>
+        <w:t xml:space="preserve"> </w:t>
+      </w:r>
+      <w:r>
+        <w:rPr>
+          <w:rFonts w:ascii="Times New Roman" w:hAnsi="Times New Roman"/>
+          <w:smallCaps/>
+          <w:sz w:val="24"/>
+          <w:szCs w:val="24"/>
+        </w:rPr>
+        <w:t xml:space="preserve">von </w:t>
+      </w:r>
+      <w:r>
+        <w:rPr>
+          <w:rFonts w:ascii="Times New Roman" w:hAnsi="Times New Roman"/>
+          <w:smallCaps/>
+          <w:sz w:val="24"/>
+          <w:szCs w:val="24"/>
+        </w:rPr>
+        <w:t xml:space="preserve"> </w:t>
+      </w:r>
+      <w:r>
+        <w:rPr>
+          <w:rFonts w:ascii="Times New Roman" w:hAnsi="Times New Roman"/>
+          <w:smallCaps/>
+          <w:sz w:val="24"/>
+          <w:szCs w:val="24"/>
+        </w:rPr>
+        <w:t>Charakteren</w:t>
+      </w:r>
+    </w:p>
+    <w:p>
+      <w:pPr>
+        <w:numPr>
+          <w:ilvl w:val="0"/>
+          <w:numId w:val="1"/>
+        </w:numPr>
+        <w:spacing w:after="0"/>
+        <w:rPr>
+          <w:rFonts w:ascii="Times New Roman" w:hAnsi="Times New Roman"/>
+          <w:smallCaps/>
+          <w:sz w:val="24"/>
+          <w:szCs w:val="24"/>
+        </w:rPr>
+      </w:pPr>
+      <w:r>
+        <w:rPr>
+          <w:rFonts w:ascii="Times New Roman" w:hAnsi="Times New Roman"/>
+          <w:smallCaps/>
+          <w:sz w:val="24"/>
+          <w:szCs w:val="24"/>
+        </w:rPr>
+        <w:t xml:space="preserve">Diverse </w:t>
+      </w:r>
+      <w:r>
+        <w:rPr>
+          <w:rFonts w:ascii="Times New Roman" w:hAnsi="Times New Roman"/>
+          <w:smallCaps/>
+          <w:sz w:val="24"/>
+          <w:szCs w:val="24"/>
+        </w:rPr>
+        <w:t xml:space="preserve"> </w:t>
+      </w:r>
+      <w:r>
+        <w:rPr>
+          <w:rFonts w:ascii="Times New Roman" w:hAnsi="Times New Roman"/>
+          <w:smallCaps/>
+          <w:sz w:val="24"/>
+          <w:szCs w:val="24"/>
+        </w:rPr>
+        <w:t>Fernwaffen</w:t>
+      </w:r>
+    </w:p>
+    <w:p>
+      <w:pPr>
+        <w:numPr>
+          <w:ilvl w:val="0"/>
+          <w:numId w:val="1"/>
+        </w:numPr>
+        <w:spacing w:after="0"/>
+        <w:rPr>
+          <w:rFonts w:ascii="Times New Roman" w:hAnsi="Times New Roman"/>
+          <w:smallCaps/>
+          <w:sz w:val="24"/>
+          <w:szCs w:val="24"/>
+        </w:rPr>
+      </w:pPr>
+      <w:r>
+        <w:rPr>
+          <w:rFonts w:ascii="Times New Roman" w:hAnsi="Times New Roman"/>
+          <w:smallCaps/>
+          <w:sz w:val="24"/>
+          <w:szCs w:val="24"/>
+        </w:rPr>
+        <w:t xml:space="preserve">Vereinheitlichtes </w:t>
+      </w:r>
+      <w:r>
+        <w:rPr>
+          <w:rFonts w:ascii="Times New Roman" w:hAnsi="Times New Roman"/>
+          <w:smallCaps/>
+          <w:sz w:val="24"/>
+          <w:szCs w:val="24"/>
+        </w:rPr>
+        <w:t xml:space="preserve"> </w:t>
+      </w:r>
+      <w:r>
+        <w:rPr>
+          <w:rFonts w:ascii="Times New Roman" w:hAnsi="Times New Roman"/>
+          <w:smallCaps/>
+          <w:sz w:val="24"/>
+          <w:szCs w:val="24"/>
+        </w:rPr>
+        <w:t xml:space="preserve">Magiesystem </w:t>
+      </w:r>
+      <w:r>
+        <w:rPr>
+          <w:rFonts w:ascii="Times New Roman" w:hAnsi="Times New Roman"/>
+          <w:smallCaps/>
+          <w:sz w:val="24"/>
+          <w:szCs w:val="24"/>
+        </w:rPr>
+        <w:t xml:space="preserve"> </w:t>
+      </w:r>
+      <w:r>
+        <w:rPr>
+          <w:rFonts w:ascii="Times New Roman" w:hAnsi="Times New Roman"/>
+          <w:smallCaps/>
+          <w:sz w:val="24"/>
+          <w:szCs w:val="24"/>
+        </w:rPr>
+        <w:t xml:space="preserve">von </w:t>
+      </w:r>
+      <w:r>
+        <w:rPr>
+          <w:rFonts w:ascii="Times New Roman" w:hAnsi="Times New Roman"/>
+          <w:smallCaps/>
+          <w:sz w:val="24"/>
+          <w:szCs w:val="24"/>
+        </w:rPr>
+        <w:t xml:space="preserve"> </w:t>
+      </w:r>
+      <w:r>
+        <w:rPr>
+          <w:rFonts w:ascii="Times New Roman" w:hAnsi="Times New Roman"/>
+          <w:smallCaps/>
+          <w:sz w:val="24"/>
+          <w:szCs w:val="24"/>
+        </w:rPr>
+        <w:t xml:space="preserve">unerreichter </w:t>
+      </w:r>
+      <w:r>
+        <w:rPr>
+          <w:rFonts w:ascii="Times New Roman" w:hAnsi="Times New Roman"/>
+          <w:smallCaps/>
+          <w:sz w:val="24"/>
+          <w:szCs w:val="24"/>
+        </w:rPr>
+        <w:t xml:space="preserve"> </w:t>
+      </w:r>
+      <w:r>
+        <w:rPr>
+          <w:rFonts w:ascii="Times New Roman" w:hAnsi="Times New Roman"/>
+          <w:smallCaps/>
+          <w:sz w:val="24"/>
+          <w:szCs w:val="24"/>
+        </w:rPr>
+        <w:t>Subtilität</w:t>
+      </w:r>
+    </w:p>
+    <w:p>
+      <w:pPr>
+        <w:numPr>
+          <w:ilvl w:val="0"/>
+          <w:numId w:val="1"/>
+        </w:numPr>
+        <w:spacing w:after="0"/>
+        <w:rPr>
+          <w:rFonts w:ascii="Times New Roman" w:hAnsi="Times New Roman"/>
+          <w:smallCaps/>
+          <w:sz w:val="24"/>
+          <w:szCs w:val="24"/>
+        </w:rPr>
+      </w:pPr>
+      <w:r>
+        <w:rPr>
+          <w:rFonts w:ascii="Times New Roman" w:hAnsi="Times New Roman"/>
+          <w:smallCaps/>
+          <w:sz w:val="24"/>
+          <w:szCs w:val="24"/>
+        </w:rPr>
+        <w:t xml:space="preserve">Dutzende </w:t>
+      </w:r>
+      <w:r>
+        <w:rPr>
+          <w:rFonts w:ascii="Times New Roman" w:hAnsi="Times New Roman"/>
+          <w:smallCaps/>
+          <w:sz w:val="24"/>
+          <w:szCs w:val="24"/>
+        </w:rPr>
+        <w:t xml:space="preserve"> </w:t>
+      </w:r>
+      <w:r>
+        <w:rPr>
+          <w:rFonts w:ascii="Times New Roman" w:hAnsi="Times New Roman"/>
+          <w:smallCaps/>
+          <w:sz w:val="24"/>
+          <w:szCs w:val="24"/>
+        </w:rPr>
+        <w:t xml:space="preserve">von </w:t>
+      </w:r>
+      <w:r>
+        <w:rPr>
+          <w:rFonts w:ascii="Times New Roman" w:hAnsi="Times New Roman"/>
+          <w:smallCaps/>
+          <w:sz w:val="24"/>
+          <w:szCs w:val="24"/>
+        </w:rPr>
+        <w:t xml:space="preserve"> </w:t>
+      </w:r>
+      <w:r>
+        <w:rPr>
+          <w:rFonts w:ascii="Times New Roman" w:hAnsi="Times New Roman"/>
+          <w:smallCaps/>
+          <w:sz w:val="24"/>
+          <w:szCs w:val="24"/>
+        </w:rPr>
+        <w:t>Kampfbildschirmen</w:t>
+      </w:r>
+    </w:p>
+    <w:p>
+      <w:pPr>
+        <w:numPr>
+          <w:ilvl w:val="0"/>
+          <w:numId w:val="1"/>
+        </w:numPr>
+        <w:spacing w:after="0"/>
+        <w:rPr>
+          <w:rFonts w:ascii="Times New Roman" w:hAnsi="Times New Roman"/>
+          <w:smallCaps/>
+          <w:sz w:val="24"/>
+          <w:szCs w:val="24"/>
+        </w:rPr>
+      </w:pPr>
+      <w:r>
+        <w:rPr>
+          <w:rFonts w:ascii="Times New Roman" w:hAnsi="Times New Roman"/>
+          <w:smallCaps/>
+          <w:sz w:val="24"/>
+          <w:szCs w:val="24"/>
+        </w:rPr>
+        <w:t xml:space="preserve">Hunderte </w:t>
+      </w:r>
+      <w:r>
+        <w:rPr>
+          <w:rFonts w:ascii="Times New Roman" w:hAnsi="Times New Roman"/>
+          <w:smallCaps/>
+          <w:sz w:val="24"/>
+          <w:szCs w:val="24"/>
+        </w:rPr>
+        <w:t xml:space="preserve"> </w:t>
+      </w:r>
+      <w:r>
+        <w:rPr>
+          <w:rFonts w:ascii="Times New Roman" w:hAnsi="Times New Roman"/>
+          <w:smallCaps/>
+          <w:sz w:val="24"/>
+          <w:szCs w:val="24"/>
+        </w:rPr>
+        <w:t xml:space="preserve">von </w:t>
+      </w:r>
+      <w:r>
+        <w:rPr>
+          <w:rFonts w:ascii="Times New Roman" w:hAnsi="Times New Roman"/>
+          <w:smallCaps/>
+          <w:sz w:val="24"/>
+          <w:szCs w:val="24"/>
+        </w:rPr>
+        <w:t xml:space="preserve"> </w:t>
+      </w:r>
+      <w:r>
+        <w:rPr>
+          <w:rFonts w:ascii="Times New Roman" w:hAnsi="Times New Roman"/>
+          <w:smallCaps/>
+          <w:sz w:val="24"/>
+          <w:szCs w:val="24"/>
+        </w:rPr>
+        <w:t xml:space="preserve">individuell </w:t>
+      </w:r>
+      <w:r>
+        <w:rPr>
+          <w:rFonts w:ascii="Times New Roman" w:hAnsi="Times New Roman"/>
+          <w:smallCaps/>
+          <w:sz w:val="24"/>
+          <w:szCs w:val="24"/>
+        </w:rPr>
+        <w:t xml:space="preserve"> </w:t>
+      </w:r>
+      <w:r>
+        <w:rPr>
+          <w:rFonts w:ascii="Times New Roman" w:hAnsi="Times New Roman"/>
+          <w:smallCaps/>
+          <w:sz w:val="24"/>
+          <w:szCs w:val="24"/>
+        </w:rPr>
+        <w:t xml:space="preserve">gestalteten </w:t>
+      </w:r>
+      <w:r>
+        <w:rPr>
+          <w:rFonts w:ascii="Times New Roman" w:hAnsi="Times New Roman"/>
+          <w:smallCaps/>
+          <w:sz w:val="24"/>
+          <w:szCs w:val="24"/>
+        </w:rPr>
+        <w:t xml:space="preserve"> </w:t>
+      </w:r>
+      <w:r>
+        <w:rPr>
+          <w:rFonts w:ascii="Times New Roman" w:hAnsi="Times New Roman"/>
+          <w:smallCaps/>
+          <w:sz w:val="24"/>
+          <w:szCs w:val="24"/>
+        </w:rPr>
+        <w:t>Höhlenkammern</w:t>
+      </w:r>
+    </w:p>
+    <w:p>
+      <w:pPr>
+        <w:numPr>
+          <w:ilvl w:val="0"/>
+          <w:numId w:val="1"/>
+        </w:numPr>
+        <w:spacing w:after="0"/>
+        <w:rPr>
+          <w:rFonts w:ascii="Times New Roman" w:hAnsi="Times New Roman"/>
+          <w:smallCaps/>
+          <w:sz w:val="24"/>
+          <w:szCs w:val="24"/>
+        </w:rPr>
+      </w:pPr>
+      <w:r>
+        <w:rPr>
+          <w:rFonts w:ascii="Times New Roman" w:hAnsi="Times New Roman"/>
+          <w:smallCaps/>
+          <w:sz w:val="24"/>
+          <w:szCs w:val="24"/>
+        </w:rPr>
+        <w:t xml:space="preserve">Dutzende </w:t>
+      </w:r>
+      <w:r>
+        <w:rPr>
+          <w:rFonts w:ascii="Times New Roman" w:hAnsi="Times New Roman"/>
+          <w:smallCaps/>
+          <w:sz w:val="24"/>
+          <w:szCs w:val="24"/>
+        </w:rPr>
+        <w:t xml:space="preserve"> </w:t>
+      </w:r>
+      <w:r>
+        <w:rPr>
+          <w:rFonts w:ascii="Times New Roman" w:hAnsi="Times New Roman"/>
+          <w:smallCaps/>
+          <w:sz w:val="24"/>
+          <w:szCs w:val="24"/>
+        </w:rPr>
+        <w:t xml:space="preserve">von </w:t>
+      </w:r>
+      <w:r>
+        <w:rPr>
+          <w:rFonts w:ascii="Times New Roman" w:hAnsi="Times New Roman"/>
+          <w:smallCaps/>
+          <w:sz w:val="24"/>
+          <w:szCs w:val="24"/>
+        </w:rPr>
+        <w:t xml:space="preserve"> </w:t>
+      </w:r>
+      <w:r>
+        <w:rPr>
+          <w:rFonts w:ascii="Times New Roman" w:hAnsi="Times New Roman"/>
+          <w:smallCaps/>
+          <w:sz w:val="24"/>
+          <w:szCs w:val="24"/>
+        </w:rPr>
+        <w:t>einmaligen</w:t>
+      </w:r>
+      <w:r>
+        <w:rPr>
+          <w:rFonts w:ascii="Times New Roman" w:hAnsi="Times New Roman"/>
+          <w:smallCaps/>
+          <w:sz w:val="24"/>
+          <w:szCs w:val="24"/>
+        </w:rPr>
+        <w:t xml:space="preserve"> </w:t>
+      </w:r>
+      <w:r>
+        <w:rPr>
+          <w:rFonts w:ascii="Times New Roman" w:hAnsi="Times New Roman"/>
+          <w:smallCaps/>
+          <w:sz w:val="24"/>
+          <w:szCs w:val="24"/>
+        </w:rPr>
+        <w:t xml:space="preserve"> </w:t>
+      </w:r>
+      <w:r>
+        <w:rPr>
+          <w:rFonts w:ascii="Times New Roman" w:hAnsi="Times New Roman"/>
+          <w:smallCaps/>
+          <w:sz w:val="24"/>
+          <w:szCs w:val="24"/>
+        </w:rPr>
+        <w:t xml:space="preserve">Läden </w:t>
+      </w:r>
+      <w:r>
+        <w:rPr>
+          <w:rFonts w:ascii="Times New Roman" w:hAnsi="Times New Roman"/>
+          <w:smallCaps/>
+          <w:sz w:val="24"/>
+          <w:szCs w:val="24"/>
+        </w:rPr>
+        <w:t xml:space="preserve"> </w:t>
+      </w:r>
+      <w:r>
+        <w:rPr>
+          <w:rFonts w:ascii="Times New Roman" w:hAnsi="Times New Roman"/>
+          <w:smallCaps/>
+          <w:sz w:val="24"/>
+          <w:szCs w:val="24"/>
+        </w:rPr>
+        <w:t xml:space="preserve">zu </w:t>
+      </w:r>
+      <w:r>
+        <w:rPr>
+          <w:rFonts w:ascii="Times New Roman" w:hAnsi="Times New Roman"/>
+          <w:smallCaps/>
+          <w:sz w:val="24"/>
+          <w:szCs w:val="24"/>
+        </w:rPr>
+        <w:t xml:space="preserve"> </w:t>
+      </w:r>
+      <w:r>
+        <w:rPr>
+          <w:rFonts w:ascii="Times New Roman" w:hAnsi="Times New Roman"/>
+          <w:smallCaps/>
+          <w:sz w:val="24"/>
+          <w:szCs w:val="24"/>
+        </w:rPr>
+        <w:t>erforschen</w:t>
+      </w:r>
+    </w:p>
+    <w:p>
+      <w:pPr>
+        <w:spacing w:after="0"/>
+        <w:ind w:left="720"/>
+        <w:rPr>
+          <w:rFonts w:ascii="Times New Roman" w:hAnsi="Times New Roman"/>
+          <w:sz w:val="24"/>
+          <w:szCs w:val="24"/>
+        </w:rPr>
+      </w:pPr>
+    </w:p>
+    <w:p>
+      <w:pPr>
+        <w:spacing w:after="0"/>
+        <w:ind w:left="720"/>
+        <w:rPr>
+          <w:rFonts w:ascii="Times New Roman" w:hAnsi="Times New Roman"/>
+          <w:sz w:val="24"/>
+          <w:szCs w:val="24"/>
+        </w:rPr>
+      </w:pPr>
+    </w:p>
+    <w:p>
+      <w:pPr>
+        <w:spacing w:after="0"/>
+        <w:ind w:left="708"/>
+        <w:jc w:val="center"/>
+        <w:rPr>
+          <w:rFonts w:ascii="Times New Roman" w:hAnsi="Times New Roman"/>
+          <w:sz w:val="24"/>
+          <w:szCs w:val="24"/>
+        </w:rPr>
+      </w:pPr>
+      <w:r>
+        <w:rPr>
+          <w:rFonts w:ascii="Times New Roman" w:hAnsi="Times New Roman"/>
+          <w:noProof/>
+          <w:sz w:val="24"/>
+          <w:szCs w:val="24"/>
+          <w:lang w:eastAsia="de-DE"/>
+        </w:rPr>
+        <w:drawing>
+          <wp:inline distT="0" distB="0" distL="0" distR="0">
+            <wp:extent cx="3808730" cy="901700"/>
+            <wp:effectExtent l="0" t="0" r="0" b="0"/>
+            <wp:docPr id="1" name="Bild 1" descr="origin"/>
+            <wp:cNvGraphicFramePr>
+              <a:graphicFrameLocks xmlns:a="http://schemas.openxmlformats.org/drawingml/2006/main" noChangeAspect="1"/>
+            </wp:cNvGraphicFramePr>
+            <a:graphic xmlns:a="http://schemas.openxmlformats.org/drawingml/2006/main">
+              <a:graphicData uri="http://schemas.openxmlformats.org/drawingml/2006/picture">
+                <pic:pic xmlns:pic="http://schemas.openxmlformats.org/drawingml/2006/picture">
+                  <pic:nvPicPr>
+                    <pic:cNvPr id="0" name="Picture 1" descr="origin"/>
+                    <pic:cNvPicPr>
+                      <a:picLocks noChangeAspect="1" noChangeArrowheads="1"/>
+                    </pic:cNvPicPr>
+                  </pic:nvPicPr>
+                  <pic:blipFill>
+                    <a:blip r:embed="rId6">
+                      <a:extLst>
+                        <a:ext uri="{28A0092B-C50C-407E-A947-70E740481C1C}">
+                          <a14:useLocalDpi xmlns:a14="http://schemas.microsoft.com/office/drawing/2010/main" val="0"/>
+                        </a:ext>
+                      </a:extLst>
+                    </a:blip>
+                    <a:srcRect/>
+                    <a:stretch>
+                      <a:fillRect/>
+                    </a:stretch>
+                  </pic:blipFill>
+                  <pic:spPr bwMode="auto">
+                    <a:xfrm>
+                      <a:off x="0" y="0"/>
+                      <a:ext cx="3808730" cy="901700"/>
+                    </a:xfrm>
+                    <a:prstGeom prst="rect">
+                      <a:avLst/>
+                    </a:prstGeom>
+                    <a:noFill/>
+                    <a:ln>
+                      <a:noFill/>
+                    </a:ln>
+                  </pic:spPr>
+                </pic:pic>
+              </a:graphicData>
+            </a:graphic>
+          </wp:inline>
+        </w:drawing>
+      </w:r>
+    </w:p>
+    <w:p>
+      <w:pPr>
+        <w:spacing w:after="0"/>
+        <w:jc w:val="center"/>
+        <w:rPr>
+          <w:rFonts w:ascii="Times New Roman" w:hAnsi="Times New Roman"/>
+          <w:sz w:val="24"/>
+          <w:szCs w:val="24"/>
+          <w:lang w:val="en-US"/>
+        </w:rPr>
+      </w:pPr>
+      <w:r>
+        <w:rPr>
+          <w:rFonts w:ascii="Times New Roman" w:hAnsi="Times New Roman"/>
+          <w:sz w:val="24"/>
+          <w:szCs w:val="24"/>
+          <w:lang w:val="en-US"/>
+        </w:rPr>
+        <w:t>340 Harvey Road, Manchester, N.H. 03103</w:t>
+      </w:r>
+    </w:p>
+    <w:p>
+      <w:pPr>
+        <w:spacing w:after="0"/>
+        <w:jc w:val="center"/>
+        <w:rPr>
+          <w:rFonts w:ascii="Times New Roman" w:hAnsi="Times New Roman"/>
+          <w:sz w:val="20"/>
+          <w:szCs w:val="20"/>
+          <w:lang w:val="en-US"/>
+        </w:rPr>
+      </w:pPr>
+    </w:p>
+    <w:p>
+      <w:pPr>
+        <w:spacing w:after="0"/>
+        <w:jc w:val="center"/>
+        <w:rPr>
+          <w:rFonts w:ascii="Times New Roman" w:hAnsi="Times New Roman"/>
+          <w:sz w:val="20"/>
+          <w:szCs w:val="20"/>
+          <w:lang w:val="en-US"/>
+        </w:rPr>
+      </w:pPr>
+    </w:p>
+    <w:p>
+      <w:pPr>
+        <w:spacing w:after="0"/>
+        <w:jc w:val="center"/>
+        <w:rPr>
+          <w:rFonts w:ascii="Times New Roman" w:hAnsi="Times New Roman"/>
+          <w:sz w:val="20"/>
+          <w:szCs w:val="20"/>
+        </w:rPr>
+      </w:pPr>
+      <w:r>
+        <w:rPr>
+          <w:rFonts w:ascii="Times New Roman" w:hAnsi="Times New Roman"/>
+          <w:sz w:val="20"/>
+          <w:szCs w:val="20"/>
+        </w:rPr>
+        <w:t>Ultima und Lord British sind Schutzmarken von Richard Garriott.</w:t>
+      </w:r>
+    </w:p>
+    <w:p>
+      <w:pPr>
+        <w:spacing w:after="0"/>
+        <w:jc w:val="center"/>
+        <w:rPr>
+          <w:rFonts w:ascii="Times New Roman" w:hAnsi="Times New Roman"/>
+          <w:sz w:val="20"/>
+          <w:szCs w:val="20"/>
+        </w:rPr>
+      </w:pPr>
+      <w:r>
+        <w:rPr>
+          <w:rFonts w:ascii="Times New Roman" w:hAnsi="Times New Roman"/>
+          <w:sz w:val="20"/>
+          <w:szCs w:val="20"/>
+        </w:rPr>
+        <w:t xml:space="preserve">Frühere Ultimas </w:t>
+      </w:r>
+      <w:r>
+        <w:rPr>
+          <w:rFonts w:ascii="Times New Roman" w:hAnsi="Times New Roman"/>
+          <w:sz w:val="20"/>
+          <w:szCs w:val="20"/>
+        </w:rPr>
+        <w:t>sind</w:t>
+      </w:r>
+      <w:r>
+        <w:rPr>
+          <w:rFonts w:ascii="Times New Roman" w:hAnsi="Times New Roman"/>
+          <w:sz w:val="20"/>
+          <w:szCs w:val="20"/>
+        </w:rPr>
+        <w:t xml:space="preserve"> nicht </w:t>
+      </w:r>
+      <w:r>
+        <w:rPr>
+          <w:rFonts w:ascii="Times New Roman" w:hAnsi="Times New Roman"/>
+          <w:sz w:val="20"/>
+          <w:szCs w:val="20"/>
+        </w:rPr>
+        <w:t>n</w:t>
+      </w:r>
+      <w:r>
+        <w:rPr>
+          <w:rFonts w:ascii="Times New Roman" w:hAnsi="Times New Roman"/>
+          <w:sz w:val="20"/>
+          <w:szCs w:val="20"/>
+        </w:rPr>
+        <w:t>ötig, um Ultima IV zu spielen.</w:t>
+      </w:r>
+    </w:p>
+    <w:p>
+      <w:pPr>
+        <w:spacing w:after="0"/>
+        <w:jc w:val="center"/>
+        <w:rPr>
+          <w:rFonts w:ascii="Times New Roman" w:hAnsi="Times New Roman"/>
+          <w:sz w:val="20"/>
+          <w:szCs w:val="20"/>
+        </w:rPr>
+      </w:pPr>
+    </w:p>
+    <w:sectPr>
+      <w:pgSz w:w="11906" w:h="16838"/>
+      <w:pgMar w:top="1417" w:right="1417" w:bottom="1134" w:left="1417" w:header="708" w:footer="708" w:gutter="0"/>
+      <w:cols w:space="708"/>
+      <w:docGrid w:linePitch="360"/>
+    </w:sectPr>
+  </w:body>
+</w:document>
+</file>
 
 <file path=word/numbering.xml><?xml version="1.0" encoding="utf-8"?>
 <w:numbering xmlns:wpc="http://schemas.microsoft.com/office/word/2010/wordprocessingCanvas" xmlns:mc="http://schemas.openxmlformats.org/markup-compatibility/2006" xmlns:o="urn:schemas-microsoft-com:office:office" xmlns:r="http://schemas.openxmlformats.org/officeDocument/2006/relationships" xmlns:m="http://schemas.openxmlformats.org/officeDocument/2006/math" xmlns:v="urn:schemas-microsoft-com:vml" xmlns:wp14="http://schemas.microsoft.com/office/word/2010/wordprocessingDrawing" xmlns:wp="http://schemas.openxmlformats.org/drawingml/2006/wordprocessingDrawing" xmlns:w10="urn:schemas-microsoft-com:office:word" xmlns:w="http://schemas.openxmlformats.org/wordprocessingml/2006/main" xmlns:w14="http://schemas.microsoft.com/office/word/2010/wordml" xmlns:wpg="http://schemas.microsoft.com/office/word/2010/wordprocessingGroup" xmlns:wpi="http://schemas.microsoft.com/office/word/2010/wordprocessingInk" xmlns:wne="http://schemas.microsoft.com/office/word/2006/wordml" xmlns:wps="http://schemas.microsoft.com/office/word/2010/wordprocessingShape" mc:Ignorable="w14 wp14">

</xml_diff>

<commit_message>
Insects can fly, status doesn't stack (it doesn't in the original), map added, doc fixes, dialogue changes (use "nachschauen" instead of "suchen" for "to search" as in keyboard assignment, translate "Lord" where it doesn't refer to Lord British). The rename Weisheit.pdf -> Karte.7z.004 is a false positive, this isnt't in fact a rename.
</commit_message>
<xml_diff>
--- a/U4DOC/Box.docx
+++ b/U4DOC/Box.docx
@@ -7,7 +7,7 @@
         <w:spacing w:after="0"/>
         <w:jc w:val="center"/>
         <w:rPr>
-          <w:rFonts w:ascii="Times New Roman" w:hAnsi="Times New Roman"/>
+          <w:rFonts w:ascii="Avatar" w:hAnsi="Avatar"/>
           <w:sz w:val="72"/>
           <w:szCs w:val="72"/>
         </w:rPr>
@@ -16,624 +16,845 @@
       <w:bookmarkEnd w:id="0"/>
       <w:r>
         <w:rPr>
-          <w:rFonts w:ascii="Times New Roman" w:hAnsi="Times New Roman"/>
+          <w:rFonts w:ascii="Avatar" w:hAnsi="Avatar"/>
           <w:sz w:val="72"/>
           <w:szCs w:val="72"/>
         </w:rPr>
-        <w:t>Ultima IV</w:t>
-      </w:r>
-    </w:p>
-    <w:p>
-      <w:pPr>
-        <w:spacing w:after="0"/>
-        <w:jc w:val="center"/>
-        <w:rPr>
-          <w:rFonts w:ascii="Times New Roman" w:hAnsi="Times New Roman"/>
+        <w:t></w:t>
+      </w:r>
+      <w:r>
+        <w:rPr>
+          <w:rFonts w:ascii="Avatar" w:hAnsi="Avatar"/>
+          <w:sz w:val="72"/>
+          <w:szCs w:val="72"/>
+        </w:rPr>
+        <w:t></w:t>
+      </w:r>
+      <w:r>
+        <w:rPr>
+          <w:rFonts w:ascii="Avatar" w:hAnsi="Avatar"/>
+          <w:sz w:val="72"/>
+          <w:szCs w:val="72"/>
+        </w:rPr>
+        <w:t></w:t>
+      </w:r>
+      <w:r>
+        <w:rPr>
+          <w:rFonts w:ascii="Avatar" w:hAnsi="Avatar"/>
+          <w:sz w:val="72"/>
+          <w:szCs w:val="72"/>
+        </w:rPr>
+        <w:t></w:t>
+      </w:r>
+      <w:r>
+        <w:rPr>
+          <w:rFonts w:ascii="Avatar" w:hAnsi="Avatar"/>
+          <w:sz w:val="72"/>
+          <w:szCs w:val="72"/>
+        </w:rPr>
+        <w:t></w:t>
+      </w:r>
+      <w:r>
+        <w:rPr>
+          <w:rFonts w:ascii="Avatar" w:hAnsi="Avatar"/>
+          <w:sz w:val="72"/>
+          <w:szCs w:val="72"/>
+        </w:rPr>
+        <w:t></w:t>
+      </w:r>
+      <w:r>
+        <w:rPr>
+          <w:rFonts w:ascii="Avatar" w:hAnsi="Avatar"/>
+          <w:sz w:val="72"/>
+          <w:szCs w:val="72"/>
+        </w:rPr>
+        <w:t></w:t>
+      </w:r>
+      <w:r>
+        <w:rPr>
+          <w:rFonts w:ascii="Avatar" w:hAnsi="Avatar"/>
+          <w:sz w:val="72"/>
+          <w:szCs w:val="72"/>
+        </w:rPr>
+        <w:t></w:t>
+      </w:r>
+      <w:r>
+        <w:rPr>
+          <w:rFonts w:ascii="Avatar" w:hAnsi="Avatar"/>
+          <w:sz w:val="72"/>
+          <w:szCs w:val="72"/>
+        </w:rPr>
+        <w:t></w:t>
+      </w:r>
+    </w:p>
+    <w:p>
+      <w:pPr>
+        <w:spacing w:after="0"/>
+        <w:jc w:val="center"/>
+        <w:rPr>
+          <w:rFonts w:ascii="Avatar" w:hAnsi="Avatar"/>
           <w:sz w:val="48"/>
           <w:szCs w:val="48"/>
         </w:rPr>
       </w:pPr>
       <w:r>
         <w:rPr>
-          <w:rFonts w:ascii="Times New Roman" w:hAnsi="Times New Roman"/>
+          <w:rFonts w:ascii="Avatar" w:hAnsi="Avatar"/>
           <w:sz w:val="48"/>
           <w:szCs w:val="48"/>
         </w:rPr>
-        <w:t>Die Queste des Avatars</w:t>
-      </w:r>
-    </w:p>
-    <w:p>
-      <w:pPr>
-        <w:spacing w:after="0"/>
-        <w:jc w:val="center"/>
-        <w:rPr>
-          <w:rFonts w:ascii="Times New Roman" w:hAnsi="Times New Roman"/>
-          <w:sz w:val="20"/>
-          <w:szCs w:val="20"/>
-        </w:rPr>
-      </w:pPr>
-      <w:r>
-        <w:rPr>
-          <w:rFonts w:ascii="Times New Roman" w:hAnsi="Times New Roman"/>
-          <w:sz w:val="20"/>
-          <w:szCs w:val="20"/>
-        </w:rPr>
-        <w:t xml:space="preserve">                                                     VON LORD BRITISH</w:t>
-      </w:r>
-    </w:p>
-    <w:p>
-      <w:pPr>
-        <w:spacing w:after="0"/>
-        <w:jc w:val="center"/>
-        <w:rPr>
-          <w:rFonts w:ascii="Times New Roman" w:hAnsi="Times New Roman"/>
-          <w:sz w:val="20"/>
-          <w:szCs w:val="20"/>
-        </w:rPr>
-      </w:pPr>
-    </w:p>
-    <w:p>
-      <w:pPr>
-        <w:spacing w:after="0"/>
-        <w:jc w:val="center"/>
-        <w:rPr>
-          <w:rFonts w:ascii="Times New Roman" w:hAnsi="Times New Roman"/>
-          <w:sz w:val="20"/>
-          <w:szCs w:val="20"/>
-        </w:rPr>
-      </w:pPr>
-      <w:r>
-        <w:rPr>
-          <w:rFonts w:ascii="Times New Roman" w:hAnsi="Times New Roman"/>
-          <w:sz w:val="20"/>
-          <w:szCs w:val="20"/>
-        </w:rPr>
-        <w:t>Von Origin kommt die langerwartete Fortsetzung des preisgekrönten Ultima™ III.</w:t>
-      </w:r>
-    </w:p>
-    <w:p>
-      <w:pPr>
-        <w:spacing w:after="0"/>
-        <w:jc w:val="center"/>
-        <w:rPr>
-          <w:rFonts w:ascii="Times New Roman" w:hAnsi="Times New Roman"/>
-          <w:sz w:val="20"/>
-          <w:szCs w:val="20"/>
-        </w:rPr>
-      </w:pPr>
-    </w:p>
-    <w:p>
-      <w:pPr>
-        <w:spacing w:after="0"/>
-        <w:jc w:val="center"/>
-        <w:rPr>
-          <w:rFonts w:ascii="Times New Roman" w:hAnsi="Times New Roman"/>
-          <w:sz w:val="20"/>
-          <w:szCs w:val="20"/>
-        </w:rPr>
-      </w:pPr>
-    </w:p>
-    <w:p>
-      <w:pPr>
-        <w:spacing w:after="0"/>
-        <w:jc w:val="center"/>
-        <w:rPr>
-          <w:rFonts w:ascii="Times New Roman" w:hAnsi="Times New Roman"/>
-          <w:sz w:val="20"/>
-          <w:szCs w:val="20"/>
-        </w:rPr>
-      </w:pPr>
-    </w:p>
-    <w:p>
-      <w:pPr>
-        <w:spacing w:after="0"/>
-        <w:jc w:val="center"/>
-        <w:rPr>
-          <w:rFonts w:ascii="Times New Roman" w:hAnsi="Times New Roman"/>
-          <w:sz w:val="20"/>
-          <w:szCs w:val="20"/>
-        </w:rPr>
-      </w:pPr>
-    </w:p>
-    <w:p>
-      <w:pPr>
-        <w:spacing w:after="0"/>
-        <w:jc w:val="center"/>
-        <w:rPr>
-          <w:rFonts w:ascii="Times New Roman" w:hAnsi="Times New Roman"/>
-          <w:sz w:val="20"/>
-          <w:szCs w:val="20"/>
-        </w:rPr>
-      </w:pPr>
-    </w:p>
-    <w:p>
-      <w:pPr>
-        <w:spacing w:after="0"/>
-        <w:jc w:val="center"/>
-        <w:rPr>
-          <w:rFonts w:ascii="Times New Roman" w:hAnsi="Times New Roman"/>
-          <w:sz w:val="20"/>
-          <w:szCs w:val="20"/>
-        </w:rPr>
-      </w:pPr>
-    </w:p>
-    <w:p>
-      <w:pPr>
-        <w:spacing w:after="0"/>
-        <w:jc w:val="center"/>
-        <w:rPr>
-          <w:rFonts w:ascii="Times New Roman" w:hAnsi="Times New Roman"/>
-          <w:sz w:val="20"/>
-          <w:szCs w:val="20"/>
-        </w:rPr>
-      </w:pPr>
-    </w:p>
-    <w:p>
-      <w:pPr>
-        <w:spacing w:after="0"/>
-        <w:jc w:val="center"/>
-        <w:rPr>
-          <w:rFonts w:ascii="Times New Roman" w:hAnsi="Times New Roman"/>
-          <w:sz w:val="20"/>
-          <w:szCs w:val="20"/>
-        </w:rPr>
-      </w:pPr>
-    </w:p>
-    <w:p>
-      <w:pPr>
-        <w:spacing w:after="0"/>
-        <w:jc w:val="center"/>
-        <w:rPr>
-          <w:rFonts w:ascii="Times New Roman" w:hAnsi="Times New Roman"/>
-          <w:sz w:val="20"/>
-          <w:szCs w:val="20"/>
-        </w:rPr>
-      </w:pPr>
-    </w:p>
-    <w:p>
-      <w:pPr>
-        <w:spacing w:after="0"/>
-        <w:jc w:val="center"/>
-        <w:rPr>
-          <w:rFonts w:ascii="Times New Roman" w:hAnsi="Times New Roman"/>
-          <w:sz w:val="20"/>
-          <w:szCs w:val="20"/>
-        </w:rPr>
-      </w:pPr>
-    </w:p>
-    <w:p>
-      <w:pPr>
-        <w:spacing w:after="0"/>
-        <w:jc w:val="center"/>
-        <w:rPr>
-          <w:rFonts w:ascii="Times New Roman" w:hAnsi="Times New Roman"/>
-          <w:sz w:val="20"/>
-          <w:szCs w:val="20"/>
-        </w:rPr>
-      </w:pPr>
-    </w:p>
-    <w:p>
-      <w:pPr>
-        <w:spacing w:after="0"/>
-        <w:jc w:val="center"/>
-        <w:rPr>
-          <w:rFonts w:ascii="Times New Roman" w:hAnsi="Times New Roman"/>
-          <w:sz w:val="20"/>
-          <w:szCs w:val="20"/>
-        </w:rPr>
-      </w:pPr>
-    </w:p>
-    <w:p>
-      <w:pPr>
-        <w:spacing w:after="0"/>
-        <w:jc w:val="center"/>
-        <w:rPr>
-          <w:rFonts w:ascii="Times New Roman" w:hAnsi="Times New Roman"/>
-          <w:sz w:val="20"/>
-          <w:szCs w:val="20"/>
-        </w:rPr>
-      </w:pPr>
-    </w:p>
-    <w:p>
-      <w:pPr>
-        <w:spacing w:after="0"/>
-        <w:jc w:val="center"/>
-        <w:rPr>
-          <w:rFonts w:ascii="Times New Roman" w:hAnsi="Times New Roman"/>
-          <w:sz w:val="20"/>
-          <w:szCs w:val="20"/>
-        </w:rPr>
-      </w:pPr>
-    </w:p>
-    <w:p>
-      <w:pPr>
-        <w:spacing w:after="0"/>
-        <w:jc w:val="center"/>
-        <w:rPr>
-          <w:rFonts w:ascii="Times New Roman" w:hAnsi="Times New Roman"/>
-          <w:sz w:val="20"/>
-          <w:szCs w:val="20"/>
-        </w:rPr>
-      </w:pPr>
-    </w:p>
-    <w:p>
-      <w:pPr>
-        <w:spacing w:after="0"/>
-        <w:jc w:val="center"/>
-        <w:rPr>
-          <w:rFonts w:ascii="Times New Roman" w:hAnsi="Times New Roman"/>
-          <w:sz w:val="20"/>
-          <w:szCs w:val="20"/>
-        </w:rPr>
-      </w:pPr>
-    </w:p>
-    <w:p>
-      <w:pPr>
-        <w:spacing w:after="0"/>
-        <w:jc w:val="center"/>
-        <w:rPr>
-          <w:rFonts w:ascii="Times New Roman" w:hAnsi="Times New Roman"/>
-          <w:sz w:val="20"/>
-          <w:szCs w:val="20"/>
-        </w:rPr>
-      </w:pPr>
-    </w:p>
-    <w:p>
-      <w:pPr>
-        <w:spacing w:after="0"/>
-        <w:jc w:val="center"/>
-        <w:rPr>
-          <w:rFonts w:ascii="Times New Roman" w:hAnsi="Times New Roman"/>
-          <w:sz w:val="20"/>
-          <w:szCs w:val="20"/>
-        </w:rPr>
-      </w:pPr>
-    </w:p>
-    <w:p>
-      <w:pPr>
-        <w:spacing w:after="0"/>
-        <w:jc w:val="center"/>
-        <w:rPr>
-          <w:rFonts w:ascii="Times New Roman" w:hAnsi="Times New Roman"/>
-          <w:sz w:val="20"/>
-          <w:szCs w:val="20"/>
-        </w:rPr>
-      </w:pPr>
-    </w:p>
-    <w:p>
-      <w:pPr>
-        <w:spacing w:after="0"/>
-        <w:jc w:val="center"/>
-        <w:rPr>
-          <w:rFonts w:ascii="Times New Roman" w:hAnsi="Times New Roman"/>
-          <w:sz w:val="20"/>
-          <w:szCs w:val="20"/>
-        </w:rPr>
-      </w:pPr>
-    </w:p>
-    <w:p>
-      <w:pPr>
-        <w:spacing w:after="0"/>
-        <w:jc w:val="center"/>
-        <w:rPr>
-          <w:rFonts w:ascii="Times New Roman" w:hAnsi="Times New Roman"/>
-          <w:sz w:val="20"/>
-          <w:szCs w:val="20"/>
-        </w:rPr>
-      </w:pPr>
-    </w:p>
-    <w:p>
-      <w:pPr>
-        <w:spacing w:after="0"/>
-        <w:jc w:val="center"/>
-        <w:rPr>
-          <w:rFonts w:ascii="Times New Roman" w:hAnsi="Times New Roman"/>
-          <w:sz w:val="20"/>
-          <w:szCs w:val="20"/>
-        </w:rPr>
-      </w:pPr>
-    </w:p>
-    <w:p>
-      <w:pPr>
-        <w:spacing w:after="0"/>
-        <w:jc w:val="center"/>
-        <w:rPr>
-          <w:rFonts w:ascii="Times New Roman" w:hAnsi="Times New Roman"/>
-          <w:sz w:val="20"/>
-          <w:szCs w:val="20"/>
-        </w:rPr>
-      </w:pPr>
-    </w:p>
-    <w:p>
-      <w:pPr>
-        <w:spacing w:after="0"/>
-        <w:jc w:val="center"/>
-        <w:rPr>
-          <w:rFonts w:ascii="Times New Roman" w:hAnsi="Times New Roman"/>
-          <w:sz w:val="20"/>
-          <w:szCs w:val="20"/>
-        </w:rPr>
-      </w:pPr>
-    </w:p>
-    <w:p>
-      <w:pPr>
-        <w:spacing w:after="0"/>
-        <w:jc w:val="center"/>
-        <w:rPr>
-          <w:rFonts w:ascii="Times New Roman" w:hAnsi="Times New Roman"/>
-          <w:sz w:val="20"/>
-          <w:szCs w:val="20"/>
-        </w:rPr>
-      </w:pPr>
-    </w:p>
-    <w:p>
-      <w:pPr>
-        <w:spacing w:after="0"/>
-        <w:jc w:val="center"/>
-        <w:rPr>
-          <w:rFonts w:ascii="Times New Roman" w:hAnsi="Times New Roman"/>
-          <w:sz w:val="20"/>
-          <w:szCs w:val="20"/>
-        </w:rPr>
-      </w:pPr>
-    </w:p>
-    <w:p>
-      <w:pPr>
-        <w:spacing w:after="0"/>
-        <w:jc w:val="center"/>
-        <w:rPr>
-          <w:rFonts w:ascii="Times New Roman" w:hAnsi="Times New Roman"/>
-          <w:sz w:val="20"/>
-          <w:szCs w:val="20"/>
-        </w:rPr>
-      </w:pPr>
-    </w:p>
-    <w:p>
-      <w:pPr>
-        <w:spacing w:after="0"/>
-        <w:jc w:val="center"/>
-        <w:rPr>
-          <w:rFonts w:ascii="Times New Roman" w:hAnsi="Times New Roman"/>
-          <w:sz w:val="20"/>
-          <w:szCs w:val="20"/>
-        </w:rPr>
-      </w:pPr>
-    </w:p>
-    <w:p>
-      <w:pPr>
-        <w:spacing w:after="0"/>
-        <w:jc w:val="center"/>
-        <w:rPr>
-          <w:rFonts w:ascii="Times New Roman" w:hAnsi="Times New Roman"/>
-          <w:sz w:val="20"/>
-          <w:szCs w:val="20"/>
-        </w:rPr>
-      </w:pPr>
-    </w:p>
-    <w:p>
-      <w:pPr>
-        <w:spacing w:after="0"/>
-        <w:jc w:val="center"/>
-        <w:rPr>
-          <w:rFonts w:ascii="Times New Roman" w:hAnsi="Times New Roman"/>
-          <w:sz w:val="20"/>
-          <w:szCs w:val="20"/>
-        </w:rPr>
-      </w:pPr>
-    </w:p>
-    <w:p>
-      <w:pPr>
-        <w:spacing w:after="0"/>
-        <w:jc w:val="center"/>
-        <w:rPr>
-          <w:rFonts w:ascii="Times New Roman" w:hAnsi="Times New Roman"/>
-          <w:sz w:val="20"/>
-          <w:szCs w:val="20"/>
-        </w:rPr>
-      </w:pPr>
-    </w:p>
-    <w:p>
-      <w:pPr>
-        <w:spacing w:after="0"/>
-        <w:jc w:val="center"/>
-        <w:rPr>
-          <w:rFonts w:ascii="Times New Roman" w:hAnsi="Times New Roman"/>
-          <w:sz w:val="20"/>
-          <w:szCs w:val="20"/>
-        </w:rPr>
-      </w:pPr>
-    </w:p>
-    <w:p>
-      <w:pPr>
-        <w:spacing w:after="0"/>
-        <w:jc w:val="center"/>
-        <w:rPr>
-          <w:rFonts w:ascii="Times New Roman" w:hAnsi="Times New Roman"/>
-          <w:sz w:val="20"/>
-          <w:szCs w:val="20"/>
-        </w:rPr>
-      </w:pPr>
-    </w:p>
-    <w:p>
-      <w:pPr>
-        <w:spacing w:after="0"/>
-        <w:jc w:val="center"/>
-        <w:rPr>
-          <w:rFonts w:ascii="Times New Roman" w:hAnsi="Times New Roman"/>
-          <w:sz w:val="20"/>
-          <w:szCs w:val="20"/>
-        </w:rPr>
-      </w:pPr>
-    </w:p>
-    <w:p>
-      <w:pPr>
-        <w:spacing w:after="0"/>
-        <w:jc w:val="center"/>
-        <w:rPr>
-          <w:rFonts w:ascii="Times New Roman" w:hAnsi="Times New Roman"/>
-          <w:sz w:val="20"/>
-          <w:szCs w:val="20"/>
-        </w:rPr>
-      </w:pPr>
-    </w:p>
-    <w:p>
-      <w:pPr>
-        <w:spacing w:after="0"/>
-        <w:jc w:val="center"/>
-        <w:rPr>
-          <w:rFonts w:ascii="Times New Roman" w:hAnsi="Times New Roman"/>
-          <w:sz w:val="20"/>
-          <w:szCs w:val="20"/>
-        </w:rPr>
-      </w:pPr>
-    </w:p>
-    <w:p>
-      <w:pPr>
-        <w:spacing w:after="0"/>
-        <w:jc w:val="center"/>
-        <w:rPr>
-          <w:rFonts w:ascii="Times New Roman" w:hAnsi="Times New Roman"/>
-          <w:sz w:val="20"/>
-          <w:szCs w:val="20"/>
-        </w:rPr>
-      </w:pPr>
-    </w:p>
-    <w:p>
-      <w:pPr>
-        <w:spacing w:after="0"/>
-        <w:jc w:val="center"/>
-        <w:rPr>
-          <w:rFonts w:ascii="Times New Roman" w:hAnsi="Times New Roman"/>
-          <w:sz w:val="20"/>
-          <w:szCs w:val="20"/>
-        </w:rPr>
-      </w:pPr>
-    </w:p>
-    <w:p>
-      <w:pPr>
-        <w:spacing w:after="0"/>
-        <w:jc w:val="center"/>
-        <w:rPr>
-          <w:rFonts w:ascii="Times New Roman" w:hAnsi="Times New Roman"/>
-          <w:sz w:val="20"/>
-          <w:szCs w:val="20"/>
-        </w:rPr>
-      </w:pPr>
-    </w:p>
-    <w:p>
-      <w:pPr>
-        <w:spacing w:after="0"/>
-        <w:jc w:val="center"/>
-        <w:rPr>
-          <w:rFonts w:ascii="Times New Roman" w:hAnsi="Times New Roman"/>
-          <w:sz w:val="20"/>
-          <w:szCs w:val="20"/>
-        </w:rPr>
-      </w:pPr>
-    </w:p>
-    <w:p>
-      <w:pPr>
-        <w:spacing w:after="0"/>
-        <w:jc w:val="center"/>
-        <w:rPr>
-          <w:rFonts w:ascii="Times New Roman" w:hAnsi="Times New Roman"/>
-          <w:sz w:val="20"/>
-          <w:szCs w:val="20"/>
-        </w:rPr>
-      </w:pPr>
-    </w:p>
-    <w:p>
-      <w:pPr>
-        <w:spacing w:after="0"/>
-        <w:jc w:val="center"/>
-        <w:rPr>
-          <w:rFonts w:ascii="Times New Roman" w:hAnsi="Times New Roman"/>
-          <w:sz w:val="20"/>
-          <w:szCs w:val="20"/>
-        </w:rPr>
-      </w:pPr>
-    </w:p>
-    <w:p>
-      <w:pPr>
-        <w:spacing w:after="0"/>
-        <w:jc w:val="center"/>
-        <w:rPr>
-          <w:rFonts w:ascii="Times New Roman" w:hAnsi="Times New Roman"/>
-          <w:sz w:val="20"/>
-          <w:szCs w:val="20"/>
-        </w:rPr>
-      </w:pPr>
-    </w:p>
-    <w:p>
-      <w:pPr>
-        <w:spacing w:after="0"/>
-        <w:jc w:val="right"/>
-        <w:rPr>
-          <w:rFonts w:ascii="Times New Roman" w:hAnsi="Times New Roman"/>
-          <w:sz w:val="20"/>
-          <w:szCs w:val="20"/>
-        </w:rPr>
-      </w:pPr>
-      <w:r>
-        <w:rPr>
-          <w:rFonts w:ascii="Times New Roman" w:hAnsi="Times New Roman"/>
-          <w:sz w:val="20"/>
-          <w:szCs w:val="20"/>
-        </w:rPr>
-        <w:t>Raspberry Pi SD</w:t>
-      </w:r>
-    </w:p>
-    <w:p>
-      <w:pPr>
-        <w:spacing w:after="0"/>
-        <w:jc w:val="right"/>
-        <w:rPr>
-          <w:rFonts w:ascii="Times New Roman" w:hAnsi="Times New Roman"/>
-          <w:sz w:val="20"/>
-          <w:szCs w:val="20"/>
-        </w:rPr>
-      </w:pPr>
-      <w:r>
-        <w:rPr>
-          <w:rFonts w:ascii="Times New Roman" w:hAnsi="Times New Roman"/>
-          <w:sz w:val="20"/>
-          <w:szCs w:val="20"/>
-        </w:rPr>
-        <w:t xml:space="preserve">Umsetzung von </w:t>
-      </w:r>
-      <w:r>
-        <w:rPr>
-          <w:rFonts w:ascii="Times New Roman" w:hAnsi="Times New Roman"/>
-          <w:sz w:val="20"/>
-          <w:szCs w:val="20"/>
-        </w:rPr>
-        <w:t>Finire Dragon</w:t>
-      </w:r>
-    </w:p>
-    <w:p>
-      <w:pPr>
-        <w:spacing w:after="0"/>
-        <w:jc w:val="center"/>
-        <w:rPr>
-          <w:rFonts w:ascii="Times New Roman" w:hAnsi="Times New Roman"/>
+        <w:t></w:t>
+      </w:r>
+      <w:r>
+        <w:rPr>
+          <w:rFonts w:ascii="Avatar" w:hAnsi="Avatar"/>
           <w:sz w:val="48"/>
           <w:szCs w:val="48"/>
         </w:rPr>
-      </w:pPr>
-      <w:r>
-        <w:rPr>
-          <w:rFonts w:ascii="Times New Roman" w:hAnsi="Times New Roman"/>
-          <w:sz w:val="20"/>
-          <w:szCs w:val="20"/>
-        </w:rPr>
-        <w:br w:type="page"/>
-      </w:r>
-      <w:r>
-        <w:rPr>
-          <w:rFonts w:ascii="Times New Roman" w:hAnsi="Times New Roman"/>
+        <w:t></w:t>
+      </w:r>
+      <w:r>
+        <w:rPr>
+          <w:rFonts w:ascii="Avatar" w:hAnsi="Avatar"/>
           <w:sz w:val="48"/>
           <w:szCs w:val="48"/>
         </w:rPr>
+        <w:t></w:t>
+      </w:r>
+      <w:r>
+        <w:rPr>
+          <w:rFonts w:ascii="Avatar" w:hAnsi="Avatar"/>
+          <w:sz w:val="48"/>
+          <w:szCs w:val="48"/>
+        </w:rPr>
+        <w:t></w:t>
+      </w:r>
+      <w:r>
+        <w:rPr>
+          <w:rFonts w:ascii="Avatar" w:hAnsi="Avatar"/>
+          <w:sz w:val="48"/>
+          <w:szCs w:val="48"/>
+        </w:rPr>
+        <w:t></w:t>
+      </w:r>
+      <w:r>
+        <w:rPr>
+          <w:rFonts w:ascii="Avatar" w:hAnsi="Avatar"/>
+          <w:sz w:val="48"/>
+          <w:szCs w:val="48"/>
+        </w:rPr>
+        <w:t></w:t>
+      </w:r>
+      <w:r>
+        <w:rPr>
+          <w:rFonts w:ascii="Avatar" w:hAnsi="Avatar"/>
+          <w:sz w:val="48"/>
+          <w:szCs w:val="48"/>
+        </w:rPr>
+        <w:t></w:t>
+      </w:r>
+      <w:r>
+        <w:rPr>
+          <w:rFonts w:ascii="Avatar" w:hAnsi="Avatar"/>
+          <w:sz w:val="48"/>
+          <w:szCs w:val="48"/>
+        </w:rPr>
+        <w:t></w:t>
+      </w:r>
+      <w:r>
+        <w:rPr>
+          <w:rFonts w:ascii="Avatar" w:hAnsi="Avatar"/>
+          <w:sz w:val="48"/>
+          <w:szCs w:val="48"/>
+        </w:rPr>
+        <w:t></w:t>
+      </w:r>
+      <w:r>
+        <w:rPr>
+          <w:rFonts w:ascii="Avatar" w:hAnsi="Avatar"/>
+          <w:sz w:val="48"/>
+          <w:szCs w:val="48"/>
+        </w:rPr>
+        <w:t></w:t>
+      </w:r>
+      <w:r>
+        <w:rPr>
+          <w:rFonts w:ascii="Avatar" w:hAnsi="Avatar"/>
+          <w:sz w:val="48"/>
+          <w:szCs w:val="48"/>
+        </w:rPr>
+        <w:t></w:t>
+      </w:r>
+      <w:r>
+        <w:rPr>
+          <w:rFonts w:ascii="Avatar" w:hAnsi="Avatar"/>
+          <w:sz w:val="48"/>
+          <w:szCs w:val="48"/>
+        </w:rPr>
+        <w:t></w:t>
+      </w:r>
+      <w:r>
+        <w:rPr>
+          <w:rFonts w:ascii="Avatar" w:hAnsi="Avatar"/>
+          <w:sz w:val="48"/>
+          <w:szCs w:val="48"/>
+        </w:rPr>
+        <w:t></w:t>
+      </w:r>
+      <w:r>
+        <w:rPr>
+          <w:rFonts w:ascii="Avatar" w:hAnsi="Avatar"/>
+          <w:sz w:val="48"/>
+          <w:szCs w:val="48"/>
+        </w:rPr>
+        <w:t></w:t>
+      </w:r>
+      <w:r>
+        <w:rPr>
+          <w:rFonts w:ascii="Avatar" w:hAnsi="Avatar"/>
+          <w:sz w:val="48"/>
+          <w:szCs w:val="48"/>
+        </w:rPr>
+        <w:t></w:t>
+      </w:r>
+      <w:r>
+        <w:rPr>
+          <w:rFonts w:ascii="Avatar" w:hAnsi="Avatar"/>
+          <w:sz w:val="48"/>
+          <w:szCs w:val="48"/>
+        </w:rPr>
+        <w:t></w:t>
+      </w:r>
+      <w:r>
+        <w:rPr>
+          <w:rFonts w:ascii="Avatar" w:hAnsi="Avatar"/>
+          <w:sz w:val="48"/>
+          <w:szCs w:val="48"/>
+        </w:rPr>
+        <w:t></w:t>
+      </w:r>
+      <w:r>
+        <w:rPr>
+          <w:rFonts w:ascii="Avatar" w:hAnsi="Avatar"/>
+          <w:sz w:val="48"/>
+          <w:szCs w:val="48"/>
+        </w:rPr>
+        <w:t></w:t>
+      </w:r>
+      <w:r>
+        <w:rPr>
+          <w:rFonts w:ascii="Avatar" w:hAnsi="Avatar"/>
+          <w:sz w:val="48"/>
+          <w:szCs w:val="48"/>
+        </w:rPr>
+        <w:t></w:t>
+      </w:r>
+      <w:r>
+        <w:rPr>
+          <w:rFonts w:ascii="Avatar" w:hAnsi="Avatar"/>
+          <w:sz w:val="48"/>
+          <w:szCs w:val="48"/>
+        </w:rPr>
+        <w:t></w:t>
+      </w:r>
+      <w:r>
+        <w:rPr>
+          <w:rFonts w:ascii="Avatar" w:hAnsi="Avatar"/>
+          <w:sz w:val="48"/>
+          <w:szCs w:val="48"/>
+        </w:rPr>
+        <w:t></w:t>
+      </w:r>
+      <w:r>
+        <w:rPr>
+          <w:rFonts w:ascii="Avatar" w:hAnsi="Avatar"/>
+          <w:sz w:val="48"/>
+          <w:szCs w:val="48"/>
+        </w:rPr>
+        <w:t></w:t>
+      </w:r>
+    </w:p>
+    <w:p>
+      <w:pPr>
+        <w:spacing w:after="0"/>
+        <w:jc w:val="center"/>
+        <w:rPr>
+          <w:rFonts w:ascii="Times New Roman" w:hAnsi="Times New Roman"/>
+          <w:sz w:val="20"/>
+          <w:szCs w:val="20"/>
+        </w:rPr>
+      </w:pPr>
+      <w:r>
+        <w:rPr>
+          <w:rFonts w:ascii="Times New Roman" w:hAnsi="Times New Roman"/>
+          <w:sz w:val="20"/>
+          <w:szCs w:val="20"/>
+        </w:rPr>
+        <w:t xml:space="preserve">                                                     VON LORD BRITISH</w:t>
+      </w:r>
+    </w:p>
+    <w:p>
+      <w:pPr>
+        <w:spacing w:after="0"/>
+        <w:jc w:val="center"/>
+        <w:rPr>
+          <w:rFonts w:ascii="Times New Roman" w:hAnsi="Times New Roman"/>
+          <w:sz w:val="20"/>
+          <w:szCs w:val="20"/>
+        </w:rPr>
+      </w:pPr>
+    </w:p>
+    <w:p>
+      <w:pPr>
+        <w:spacing w:after="0"/>
+        <w:jc w:val="center"/>
+        <w:rPr>
+          <w:rFonts w:ascii="Times New Roman" w:hAnsi="Times New Roman"/>
+          <w:sz w:val="20"/>
+          <w:szCs w:val="20"/>
+        </w:rPr>
+      </w:pPr>
+      <w:r>
+        <w:rPr>
+          <w:rFonts w:ascii="Times New Roman" w:hAnsi="Times New Roman"/>
+          <w:sz w:val="20"/>
+          <w:szCs w:val="20"/>
+        </w:rPr>
+        <w:t>Von Origin kommt die langerwartete Fortsetzung des preisgekrönten Ultima™ III.</w:t>
+      </w:r>
+    </w:p>
+    <w:p>
+      <w:pPr>
+        <w:spacing w:after="0"/>
+        <w:jc w:val="center"/>
+        <w:rPr>
+          <w:rFonts w:ascii="Times New Roman" w:hAnsi="Times New Roman"/>
+          <w:sz w:val="20"/>
+          <w:szCs w:val="20"/>
+        </w:rPr>
+      </w:pPr>
+    </w:p>
+    <w:p>
+      <w:pPr>
+        <w:spacing w:after="0"/>
+        <w:jc w:val="center"/>
+        <w:rPr>
+          <w:rFonts w:ascii="Times New Roman" w:hAnsi="Times New Roman"/>
+          <w:sz w:val="20"/>
+          <w:szCs w:val="20"/>
+        </w:rPr>
+      </w:pPr>
+    </w:p>
+    <w:p>
+      <w:pPr>
+        <w:spacing w:after="0"/>
+        <w:jc w:val="center"/>
+        <w:rPr>
+          <w:rFonts w:ascii="Times New Roman" w:hAnsi="Times New Roman"/>
+          <w:sz w:val="20"/>
+          <w:szCs w:val="20"/>
+        </w:rPr>
+      </w:pPr>
+    </w:p>
+    <w:p>
+      <w:pPr>
+        <w:spacing w:after="0"/>
+        <w:jc w:val="center"/>
+        <w:rPr>
+          <w:rFonts w:ascii="Times New Roman" w:hAnsi="Times New Roman"/>
+          <w:sz w:val="20"/>
+          <w:szCs w:val="20"/>
+        </w:rPr>
+      </w:pPr>
+    </w:p>
+    <w:p>
+      <w:pPr>
+        <w:spacing w:after="0"/>
+        <w:jc w:val="center"/>
+        <w:rPr>
+          <w:rFonts w:ascii="Times New Roman" w:hAnsi="Times New Roman"/>
+          <w:sz w:val="20"/>
+          <w:szCs w:val="20"/>
+        </w:rPr>
+      </w:pPr>
+    </w:p>
+    <w:p>
+      <w:pPr>
+        <w:spacing w:after="0"/>
+        <w:jc w:val="center"/>
+        <w:rPr>
+          <w:rFonts w:ascii="Times New Roman" w:hAnsi="Times New Roman"/>
+          <w:sz w:val="20"/>
+          <w:szCs w:val="20"/>
+        </w:rPr>
+      </w:pPr>
+    </w:p>
+    <w:p>
+      <w:pPr>
+        <w:spacing w:after="0"/>
+        <w:jc w:val="center"/>
+        <w:rPr>
+          <w:rFonts w:ascii="Times New Roman" w:hAnsi="Times New Roman"/>
+          <w:sz w:val="20"/>
+          <w:szCs w:val="20"/>
+        </w:rPr>
+      </w:pPr>
+    </w:p>
+    <w:p>
+      <w:pPr>
+        <w:spacing w:after="0"/>
+        <w:jc w:val="center"/>
+        <w:rPr>
+          <w:rFonts w:ascii="Times New Roman" w:hAnsi="Times New Roman"/>
+          <w:sz w:val="20"/>
+          <w:szCs w:val="20"/>
+        </w:rPr>
+      </w:pPr>
+    </w:p>
+    <w:p>
+      <w:pPr>
+        <w:spacing w:after="0"/>
+        <w:jc w:val="center"/>
+        <w:rPr>
+          <w:rFonts w:ascii="Times New Roman" w:hAnsi="Times New Roman"/>
+          <w:sz w:val="20"/>
+          <w:szCs w:val="20"/>
+        </w:rPr>
+      </w:pPr>
+    </w:p>
+    <w:p>
+      <w:pPr>
+        <w:spacing w:after="0"/>
+        <w:jc w:val="center"/>
+        <w:rPr>
+          <w:rFonts w:ascii="Times New Roman" w:hAnsi="Times New Roman"/>
+          <w:sz w:val="20"/>
+          <w:szCs w:val="20"/>
+        </w:rPr>
+      </w:pPr>
+    </w:p>
+    <w:p>
+      <w:pPr>
+        <w:spacing w:after="0"/>
+        <w:jc w:val="center"/>
+        <w:rPr>
+          <w:rFonts w:ascii="Times New Roman" w:hAnsi="Times New Roman"/>
+          <w:sz w:val="20"/>
+          <w:szCs w:val="20"/>
+        </w:rPr>
+      </w:pPr>
+    </w:p>
+    <w:p>
+      <w:pPr>
+        <w:spacing w:after="0"/>
+        <w:jc w:val="center"/>
+        <w:rPr>
+          <w:rFonts w:ascii="Times New Roman" w:hAnsi="Times New Roman"/>
+          <w:sz w:val="20"/>
+          <w:szCs w:val="20"/>
+        </w:rPr>
+      </w:pPr>
+    </w:p>
+    <w:p>
+      <w:pPr>
+        <w:spacing w:after="0"/>
+        <w:jc w:val="center"/>
+        <w:rPr>
+          <w:rFonts w:ascii="Times New Roman" w:hAnsi="Times New Roman"/>
+          <w:sz w:val="20"/>
+          <w:szCs w:val="20"/>
+        </w:rPr>
+      </w:pPr>
+    </w:p>
+    <w:p>
+      <w:pPr>
+        <w:spacing w:after="0"/>
+        <w:jc w:val="center"/>
+        <w:rPr>
+          <w:rFonts w:ascii="Times New Roman" w:hAnsi="Times New Roman"/>
+          <w:sz w:val="20"/>
+          <w:szCs w:val="20"/>
+        </w:rPr>
+      </w:pPr>
+    </w:p>
+    <w:p>
+      <w:pPr>
+        <w:spacing w:after="0"/>
+        <w:jc w:val="center"/>
+        <w:rPr>
+          <w:rFonts w:ascii="Times New Roman" w:hAnsi="Times New Roman"/>
+          <w:sz w:val="20"/>
+          <w:szCs w:val="20"/>
+        </w:rPr>
+      </w:pPr>
+    </w:p>
+    <w:p>
+      <w:pPr>
+        <w:spacing w:after="0"/>
+        <w:jc w:val="center"/>
+        <w:rPr>
+          <w:rFonts w:ascii="Times New Roman" w:hAnsi="Times New Roman"/>
+          <w:sz w:val="20"/>
+          <w:szCs w:val="20"/>
+        </w:rPr>
+      </w:pPr>
+    </w:p>
+    <w:p>
+      <w:pPr>
+        <w:spacing w:after="0"/>
+        <w:jc w:val="center"/>
+        <w:rPr>
+          <w:rFonts w:ascii="Times New Roman" w:hAnsi="Times New Roman"/>
+          <w:sz w:val="20"/>
+          <w:szCs w:val="20"/>
+        </w:rPr>
+      </w:pPr>
+    </w:p>
+    <w:p>
+      <w:pPr>
+        <w:spacing w:after="0"/>
+        <w:jc w:val="center"/>
+        <w:rPr>
+          <w:rFonts w:ascii="Times New Roman" w:hAnsi="Times New Roman"/>
+          <w:sz w:val="20"/>
+          <w:szCs w:val="20"/>
+        </w:rPr>
+      </w:pPr>
+    </w:p>
+    <w:p>
+      <w:pPr>
+        <w:spacing w:after="0"/>
+        <w:jc w:val="center"/>
+        <w:rPr>
+          <w:rFonts w:ascii="Times New Roman" w:hAnsi="Times New Roman"/>
+          <w:sz w:val="20"/>
+          <w:szCs w:val="20"/>
+        </w:rPr>
+      </w:pPr>
+    </w:p>
+    <w:p>
+      <w:pPr>
+        <w:spacing w:after="0"/>
+        <w:jc w:val="center"/>
+        <w:rPr>
+          <w:rFonts w:ascii="Times New Roman" w:hAnsi="Times New Roman"/>
+          <w:sz w:val="20"/>
+          <w:szCs w:val="20"/>
+        </w:rPr>
+      </w:pPr>
+    </w:p>
+    <w:p>
+      <w:pPr>
+        <w:spacing w:after="0"/>
+        <w:jc w:val="center"/>
+        <w:rPr>
+          <w:rFonts w:ascii="Times New Roman" w:hAnsi="Times New Roman"/>
+          <w:sz w:val="20"/>
+          <w:szCs w:val="20"/>
+        </w:rPr>
+      </w:pPr>
+    </w:p>
+    <w:p>
+      <w:pPr>
+        <w:spacing w:after="0"/>
+        <w:jc w:val="center"/>
+        <w:rPr>
+          <w:rFonts w:ascii="Times New Roman" w:hAnsi="Times New Roman"/>
+          <w:sz w:val="20"/>
+          <w:szCs w:val="20"/>
+        </w:rPr>
+      </w:pPr>
+    </w:p>
+    <w:p>
+      <w:pPr>
+        <w:spacing w:after="0"/>
+        <w:jc w:val="center"/>
+        <w:rPr>
+          <w:rFonts w:ascii="Times New Roman" w:hAnsi="Times New Roman"/>
+          <w:sz w:val="20"/>
+          <w:szCs w:val="20"/>
+        </w:rPr>
+      </w:pPr>
+    </w:p>
+    <w:p>
+      <w:pPr>
+        <w:spacing w:after="0"/>
+        <w:jc w:val="center"/>
+        <w:rPr>
+          <w:rFonts w:ascii="Times New Roman" w:hAnsi="Times New Roman"/>
+          <w:sz w:val="20"/>
+          <w:szCs w:val="20"/>
+        </w:rPr>
+      </w:pPr>
+    </w:p>
+    <w:p>
+      <w:pPr>
+        <w:spacing w:after="0"/>
+        <w:jc w:val="center"/>
+        <w:rPr>
+          <w:rFonts w:ascii="Times New Roman" w:hAnsi="Times New Roman"/>
+          <w:sz w:val="20"/>
+          <w:szCs w:val="20"/>
+        </w:rPr>
+      </w:pPr>
+    </w:p>
+    <w:p>
+      <w:pPr>
+        <w:spacing w:after="0"/>
+        <w:jc w:val="center"/>
+        <w:rPr>
+          <w:rFonts w:ascii="Times New Roman" w:hAnsi="Times New Roman"/>
+          <w:sz w:val="20"/>
+          <w:szCs w:val="20"/>
+        </w:rPr>
+      </w:pPr>
+    </w:p>
+    <w:p>
+      <w:pPr>
+        <w:spacing w:after="0"/>
+        <w:jc w:val="center"/>
+        <w:rPr>
+          <w:rFonts w:ascii="Times New Roman" w:hAnsi="Times New Roman"/>
+          <w:sz w:val="20"/>
+          <w:szCs w:val="20"/>
+        </w:rPr>
+      </w:pPr>
+    </w:p>
+    <w:p>
+      <w:pPr>
+        <w:spacing w:after="0"/>
+        <w:jc w:val="center"/>
+        <w:rPr>
+          <w:rFonts w:ascii="Times New Roman" w:hAnsi="Times New Roman"/>
+          <w:sz w:val="20"/>
+          <w:szCs w:val="20"/>
+        </w:rPr>
+      </w:pPr>
+    </w:p>
+    <w:p>
+      <w:pPr>
+        <w:spacing w:after="0"/>
+        <w:jc w:val="center"/>
+        <w:rPr>
+          <w:rFonts w:ascii="Times New Roman" w:hAnsi="Times New Roman"/>
+          <w:sz w:val="20"/>
+          <w:szCs w:val="20"/>
+        </w:rPr>
+      </w:pPr>
+    </w:p>
+    <w:p>
+      <w:pPr>
+        <w:spacing w:after="0"/>
+        <w:jc w:val="center"/>
+        <w:rPr>
+          <w:rFonts w:ascii="Times New Roman" w:hAnsi="Times New Roman"/>
+          <w:sz w:val="20"/>
+          <w:szCs w:val="20"/>
+        </w:rPr>
+      </w:pPr>
+    </w:p>
+    <w:p>
+      <w:pPr>
+        <w:spacing w:after="0"/>
+        <w:jc w:val="center"/>
+        <w:rPr>
+          <w:rFonts w:ascii="Times New Roman" w:hAnsi="Times New Roman"/>
+          <w:sz w:val="20"/>
+          <w:szCs w:val="20"/>
+        </w:rPr>
+      </w:pPr>
+    </w:p>
+    <w:p>
+      <w:pPr>
+        <w:spacing w:after="0"/>
+        <w:jc w:val="center"/>
+        <w:rPr>
+          <w:rFonts w:ascii="Times New Roman" w:hAnsi="Times New Roman"/>
+          <w:sz w:val="20"/>
+          <w:szCs w:val="20"/>
+        </w:rPr>
+      </w:pPr>
+    </w:p>
+    <w:p>
+      <w:pPr>
+        <w:spacing w:after="0"/>
+        <w:jc w:val="center"/>
+        <w:rPr>
+          <w:rFonts w:ascii="Times New Roman" w:hAnsi="Times New Roman"/>
+          <w:sz w:val="20"/>
+          <w:szCs w:val="20"/>
+        </w:rPr>
+      </w:pPr>
+    </w:p>
+    <w:p>
+      <w:pPr>
+        <w:spacing w:after="0"/>
+        <w:jc w:val="center"/>
+        <w:rPr>
+          <w:rFonts w:ascii="Times New Roman" w:hAnsi="Times New Roman"/>
+          <w:sz w:val="20"/>
+          <w:szCs w:val="20"/>
+        </w:rPr>
+      </w:pPr>
+    </w:p>
+    <w:p>
+      <w:pPr>
+        <w:spacing w:after="0"/>
+        <w:jc w:val="center"/>
+        <w:rPr>
+          <w:rFonts w:ascii="Times New Roman" w:hAnsi="Times New Roman"/>
+          <w:sz w:val="20"/>
+          <w:szCs w:val="20"/>
+        </w:rPr>
+      </w:pPr>
+    </w:p>
+    <w:p>
+      <w:pPr>
+        <w:spacing w:after="0"/>
+        <w:jc w:val="center"/>
+        <w:rPr>
+          <w:rFonts w:ascii="Times New Roman" w:hAnsi="Times New Roman"/>
+          <w:sz w:val="20"/>
+          <w:szCs w:val="20"/>
+        </w:rPr>
+      </w:pPr>
+    </w:p>
+    <w:p>
+      <w:pPr>
+        <w:spacing w:after="0"/>
+        <w:jc w:val="center"/>
+        <w:rPr>
+          <w:rFonts w:ascii="Times New Roman" w:hAnsi="Times New Roman"/>
+          <w:sz w:val="20"/>
+          <w:szCs w:val="20"/>
+        </w:rPr>
+      </w:pPr>
+    </w:p>
+    <w:p>
+      <w:pPr>
+        <w:spacing w:after="0"/>
+        <w:jc w:val="center"/>
+        <w:rPr>
+          <w:rFonts w:ascii="Times New Roman" w:hAnsi="Times New Roman"/>
+          <w:sz w:val="20"/>
+          <w:szCs w:val="20"/>
+        </w:rPr>
+      </w:pPr>
+    </w:p>
+    <w:p>
+      <w:pPr>
+        <w:spacing w:after="0"/>
+        <w:jc w:val="center"/>
+        <w:rPr>
+          <w:rFonts w:ascii="Times New Roman" w:hAnsi="Times New Roman"/>
+          <w:sz w:val="20"/>
+          <w:szCs w:val="20"/>
+        </w:rPr>
+      </w:pPr>
+    </w:p>
+    <w:p>
+      <w:pPr>
+        <w:spacing w:after="0"/>
+        <w:jc w:val="center"/>
+        <w:rPr>
+          <w:rFonts w:ascii="Times New Roman" w:hAnsi="Times New Roman"/>
+          <w:sz w:val="20"/>
+          <w:szCs w:val="20"/>
+        </w:rPr>
+      </w:pPr>
+    </w:p>
+    <w:p>
+      <w:pPr>
+        <w:spacing w:after="0"/>
+        <w:jc w:val="center"/>
+        <w:rPr>
+          <w:rFonts w:ascii="Times New Roman" w:hAnsi="Times New Roman"/>
+          <w:sz w:val="20"/>
+          <w:szCs w:val="20"/>
+        </w:rPr>
+      </w:pPr>
+    </w:p>
+    <w:p>
+      <w:pPr>
+        <w:spacing w:after="0"/>
+        <w:jc w:val="center"/>
+        <w:rPr>
+          <w:rFonts w:ascii="Times New Roman" w:hAnsi="Times New Roman"/>
+          <w:sz w:val="20"/>
+          <w:szCs w:val="20"/>
+        </w:rPr>
+      </w:pPr>
+    </w:p>
+    <w:p>
+      <w:pPr>
+        <w:spacing w:after="0"/>
+        <w:jc w:val="right"/>
+        <w:rPr>
+          <w:rFonts w:ascii="Times New Roman" w:hAnsi="Times New Roman"/>
+          <w:sz w:val="20"/>
+          <w:szCs w:val="20"/>
+        </w:rPr>
+      </w:pPr>
+      <w:r>
+        <w:rPr>
+          <w:rFonts w:ascii="Times New Roman" w:hAnsi="Times New Roman"/>
+          <w:sz w:val="20"/>
+          <w:szCs w:val="20"/>
+        </w:rPr>
+        <w:t>Raspberry Pi SD</w:t>
+      </w:r>
+    </w:p>
+    <w:p>
+      <w:pPr>
+        <w:spacing w:after="0"/>
+        <w:jc w:val="right"/>
+        <w:rPr>
+          <w:rFonts w:ascii="Times New Roman" w:hAnsi="Times New Roman"/>
+          <w:sz w:val="20"/>
+          <w:szCs w:val="20"/>
+        </w:rPr>
+      </w:pPr>
+      <w:r>
+        <w:rPr>
+          <w:rFonts w:ascii="Times New Roman" w:hAnsi="Times New Roman"/>
+          <w:sz w:val="20"/>
+          <w:szCs w:val="20"/>
+        </w:rPr>
+        <w:t xml:space="preserve">Umsetzung von </w:t>
+      </w:r>
+      <w:r>
+        <w:rPr>
+          <w:rFonts w:ascii="Times New Roman" w:hAnsi="Times New Roman"/>
+          <w:sz w:val="20"/>
+          <w:szCs w:val="20"/>
+        </w:rPr>
+        <w:t>Finire Dragon</w:t>
+      </w:r>
+    </w:p>
+    <w:p>
+      <w:pPr>
+        <w:spacing w:after="0"/>
+        <w:jc w:val="center"/>
+        <w:rPr>
+          <w:rFonts w:ascii="Times New Roman" w:hAnsi="Times New Roman"/>
+          <w:sz w:val="48"/>
+          <w:szCs w:val="48"/>
+        </w:rPr>
+      </w:pPr>
+      <w:r>
+        <w:rPr>
+          <w:rFonts w:ascii="Times New Roman" w:hAnsi="Times New Roman"/>
+          <w:sz w:val="20"/>
+          <w:szCs w:val="20"/>
+        </w:rPr>
+        <w:br w:type="page"/>
+      </w:r>
+      <w:r>
+        <w:rPr>
+          <w:rFonts w:ascii="Times New Roman" w:hAnsi="Times New Roman"/>
+          <w:sz w:val="48"/>
+          <w:szCs w:val="48"/>
+        </w:rPr>
         <w:lastRenderedPageBreak/>
         <w:t>Ultima IV</w:t>
       </w:r>
@@ -684,7 +905,39 @@
           <w:sz w:val="24"/>
           <w:szCs w:val="24"/>
         </w:rPr>
-        <w:t xml:space="preserve">Mach dich bereit für ein großes Abenteuer: Ultima™ IV, sechzehnmal größer als Ultima™ III, ist ein </w:t>
+        <w:t>Mach dich bereit für ein großes Abenteuer: Ultima™</w:t>
+      </w:r>
+      <w:r>
+        <w:rPr>
+          <w:rFonts w:ascii="Times New Roman" w:hAnsi="Times New Roman"/>
+          <w:sz w:val="24"/>
+          <w:szCs w:val="24"/>
+        </w:rPr>
+        <w:t> </w:t>
+      </w:r>
+      <w:r>
+        <w:rPr>
+          <w:rFonts w:ascii="Times New Roman" w:hAnsi="Times New Roman"/>
+          <w:sz w:val="24"/>
+          <w:szCs w:val="24"/>
+        </w:rPr>
+        <w:t>IV,</w:t>
+      </w:r>
+      <w:r>
+        <w:rPr>
+          <w:rFonts w:ascii="Times New Roman" w:hAnsi="Times New Roman"/>
+          <w:sz w:val="24"/>
+          <w:szCs w:val="24"/>
+        </w:rPr>
+        <w:t xml:space="preserve"> sechzehnmal größer als Ultima™ </w:t>
+      </w:r>
+      <w:r>
+        <w:rPr>
+          <w:rFonts w:ascii="Times New Roman" w:hAnsi="Times New Roman"/>
+          <w:sz w:val="24"/>
+          <w:szCs w:val="24"/>
+        </w:rPr>
+        <w:t xml:space="preserve">III, ist ein </w:t>
       </w:r>
       <w:r>
         <w:rPr>
@@ -815,7 +1068,23 @@
           <w:sz w:val="24"/>
           <w:szCs w:val="24"/>
         </w:rPr>
-        <w:t>führen zum letzten Konflikt, wo die ultimative Herausforderung wartet – das Selbst…</w:t>
+        <w:t>führen zum letzten Konflikt</w:t>
+      </w:r>
+      <w:r>
+        <w:rPr>
+          <w:rFonts w:ascii="Times New Roman" w:hAnsi="Times New Roman"/>
+          <w:sz w:val="24"/>
+          <w:szCs w:val="24"/>
+        </w:rPr>
+        <w:t>e</w:t>
+      </w:r>
+      <w:r>
+        <w:rPr>
+          <w:rFonts w:ascii="Times New Roman" w:hAnsi="Times New Roman"/>
+          <w:sz w:val="24"/>
+          <w:szCs w:val="24"/>
+        </w:rPr>
+        <w:t>, wo die ultimative Herausforderung wartet – das Selbst…</w:t>
       </w:r>
     </w:p>
     <w:p>
@@ -1408,7 +1677,7 @@
           <w:sz w:val="24"/>
           <w:szCs w:val="24"/>
         </w:rPr>
-        <w:t>einmaligen</w:t>
+        <w:t>einzigartigen</w:t>
       </w:r>
       <w:r>
         <w:rPr>
@@ -1645,7 +1914,25 @@
           <w:sz w:val="20"/>
           <w:szCs w:val="20"/>
         </w:rPr>
-        <w:t xml:space="preserve">Frühere Ultimas </w:t>
+        <w:t xml:space="preserve">Frühere </w:t>
+      </w:r>
+      <w:proofErr w:type="spellStart"/>
+      <w:r>
+        <w:rPr>
+          <w:rFonts w:ascii="Times New Roman" w:hAnsi="Times New Roman"/>
+          <w:sz w:val="20"/>
+          <w:szCs w:val="20"/>
+        </w:rPr>
+        <w:t>Ultimas</w:t>
+      </w:r>
+      <w:proofErr w:type="spellEnd"/>
+      <w:r>
+        <w:rPr>
+          <w:rFonts w:ascii="Times New Roman" w:hAnsi="Times New Roman"/>
+          <w:sz w:val="20"/>
+          <w:szCs w:val="20"/>
+        </w:rPr>
+        <w:t xml:space="preserve"> </w:t>
       </w:r>
       <w:r>
         <w:rPr>
@@ -1996,7 +2283,6 @@
     <w:uiPriority w:val="99"/>
     <w:semiHidden/>
     <w:unhideWhenUsed/>
-    <w:qFormat/>
     <w:tblPr>
       <w:tblInd w:w="0" w:type="dxa"/>
       <w:tblCellMar>
@@ -2190,7 +2476,6 @@
     <w:uiPriority w:val="99"/>
     <w:semiHidden/>
     <w:unhideWhenUsed/>
-    <w:qFormat/>
     <w:tblPr>
       <w:tblInd w:w="0" w:type="dxa"/>
       <w:tblCellMar>

</xml_diff>